<commit_message>
more work on document
</commit_message>
<xml_diff>
--- a/docs/Design_document.docx
+++ b/docs/Design_document.docx
@@ -537,8 +537,6 @@
             <w:br w:type="page"/>
           </w:r>
         </w:p>
-        <w:bookmarkStart w:id="0" w:name="_GoBack" w:displacedByCustomXml="next"/>
-        <w:bookmarkEnd w:id="0" w:displacedByCustomXml="next"/>
       </w:sdtContent>
     </w:sdt>
     <w:sdt>
@@ -593,7 +591,7 @@
           <w:r>
             <w:fldChar w:fldCharType="separate"/>
           </w:r>
-          <w:hyperlink w:anchor="_Toc21687140" w:history="1">
+          <w:hyperlink w:anchor="_Toc21691329" w:history="1">
             <w:r>
               <w:rPr>
                 <w:rStyle w:val="Hyperlink"/>
@@ -621,7 +619,7 @@
                 <w:noProof/>
                 <w:webHidden/>
               </w:rPr>
-              <w:instrText xml:space="preserve"> PAGEREF _Toc21687140 \h </w:instrText>
+              <w:instrText xml:space="preserve"> PAGEREF _Toc21691329 \h </w:instrText>
             </w:r>
             <w:r>
               <w:rPr>
@@ -664,14 +662,14 @@
               <w:lang w:eastAsia="en-CA"/>
             </w:rPr>
           </w:pPr>
-          <w:hyperlink w:anchor="_Toc21687141" w:history="1">
+          <w:hyperlink w:anchor="_Toc21691330" w:history="1">
             <w:r>
               <w:rPr>
                 <w:rStyle w:val="Hyperlink"/>
                 <w:noProof/>
                 <w:lang w:val="en-US"/>
               </w:rPr>
-              <w:t>Objectives</w:t>
+              <w:t>Project Objectives</w:t>
             </w:r>
             <w:r>
               <w:rPr>
@@ -692,7 +690,7 @@
                 <w:noProof/>
                 <w:webHidden/>
               </w:rPr>
-              <w:instrText xml:space="preserve"> PAGEREF _Toc21687141 \h </w:instrText>
+              <w:instrText xml:space="preserve"> PAGEREF _Toc21691330 \h </w:instrText>
             </w:r>
             <w:r>
               <w:rPr>
@@ -735,7 +733,7 @@
               <w:lang w:eastAsia="en-CA"/>
             </w:rPr>
           </w:pPr>
-          <w:hyperlink w:anchor="_Toc21687142" w:history="1">
+          <w:hyperlink w:anchor="_Toc21691331" w:history="1">
             <w:r>
               <w:rPr>
                 <w:rStyle w:val="Hyperlink"/>
@@ -763,7 +761,7 @@
                 <w:noProof/>
                 <w:webHidden/>
               </w:rPr>
-              <w:instrText xml:space="preserve"> PAGEREF _Toc21687142 \h </w:instrText>
+              <w:instrText xml:space="preserve"> PAGEREF _Toc21691331 \h </w:instrText>
             </w:r>
             <w:r>
               <w:rPr>
@@ -806,7 +804,7 @@
               <w:lang w:eastAsia="en-CA"/>
             </w:rPr>
           </w:pPr>
-          <w:hyperlink w:anchor="_Toc21687143" w:history="1">
+          <w:hyperlink w:anchor="_Toc21691332" w:history="1">
             <w:r>
               <w:rPr>
                 <w:rStyle w:val="Hyperlink"/>
@@ -834,7 +832,7 @@
                 <w:noProof/>
                 <w:webHidden/>
               </w:rPr>
-              <w:instrText xml:space="preserve"> PAGEREF _Toc21687143 \h </w:instrText>
+              <w:instrText xml:space="preserve"> PAGEREF _Toc21691332 \h </w:instrText>
             </w:r>
             <w:r>
               <w:rPr>
@@ -877,7 +875,7 @@
               <w:lang w:eastAsia="en-CA"/>
             </w:rPr>
           </w:pPr>
-          <w:hyperlink w:anchor="_Toc21687144" w:history="1">
+          <w:hyperlink w:anchor="_Toc21691333" w:history="1">
             <w:r>
               <w:rPr>
                 <w:rStyle w:val="Hyperlink"/>
@@ -905,7 +903,7 @@
                 <w:noProof/>
                 <w:webHidden/>
               </w:rPr>
-              <w:instrText xml:space="preserve"> PAGEREF _Toc21687144 \h </w:instrText>
+              <w:instrText xml:space="preserve"> PAGEREF _Toc21691333 \h </w:instrText>
             </w:r>
             <w:r>
               <w:rPr>
@@ -948,13 +946,84 @@
               <w:lang w:eastAsia="en-CA"/>
             </w:rPr>
           </w:pPr>
-          <w:hyperlink w:anchor="_Toc21687145" w:history="1">
+          <w:hyperlink w:anchor="_Toc21691334" w:history="1">
             <w:r>
               <w:rPr>
                 <w:rStyle w:val="Hyperlink"/>
                 <w:noProof/>
                 <w:lang w:val="en-US"/>
               </w:rPr>
+              <w:t>Story Board</w:t>
+            </w:r>
+            <w:r>
+              <w:rPr>
+                <w:noProof/>
+                <w:webHidden/>
+              </w:rPr>
+              <w:tab/>
+            </w:r>
+            <w:r>
+              <w:rPr>
+                <w:noProof/>
+                <w:webHidden/>
+              </w:rPr>
+              <w:fldChar w:fldCharType="begin"/>
+            </w:r>
+            <w:r>
+              <w:rPr>
+                <w:noProof/>
+                <w:webHidden/>
+              </w:rPr>
+              <w:instrText xml:space="preserve"> PAGEREF _Toc21691334 \h </w:instrText>
+            </w:r>
+            <w:r>
+              <w:rPr>
+                <w:noProof/>
+                <w:webHidden/>
+              </w:rPr>
+            </w:r>
+            <w:r>
+              <w:rPr>
+                <w:noProof/>
+                <w:webHidden/>
+              </w:rPr>
+              <w:fldChar w:fldCharType="separate"/>
+            </w:r>
+            <w:r>
+              <w:rPr>
+                <w:noProof/>
+                <w:webHidden/>
+              </w:rPr>
+              <w:t>2</w:t>
+            </w:r>
+            <w:r>
+              <w:rPr>
+                <w:noProof/>
+                <w:webHidden/>
+              </w:rPr>
+              <w:fldChar w:fldCharType="end"/>
+            </w:r>
+          </w:hyperlink>
+        </w:p>
+        <w:p>
+          <w:pPr>
+            <w:pStyle w:val="TOC2"/>
+            <w:tabs>
+              <w:tab w:val="right" w:leader="dot" w:pos="9350"/>
+            </w:tabs>
+            <w:rPr>
+              <w:rFonts w:eastAsiaTheme="minorEastAsia"/>
+              <w:noProof/>
+              <w:lang w:eastAsia="en-CA"/>
+            </w:rPr>
+          </w:pPr>
+          <w:hyperlink w:anchor="_Toc21691335" w:history="1">
+            <w:r>
+              <w:rPr>
+                <w:rStyle w:val="Hyperlink"/>
+                <w:noProof/>
+                <w:lang w:val="en-US"/>
+              </w:rPr>
               <w:t>Wireframes</w:t>
             </w:r>
             <w:r>
@@ -976,7 +1045,7 @@
                 <w:noProof/>
                 <w:webHidden/>
               </w:rPr>
-              <w:instrText xml:space="preserve"> PAGEREF _Toc21687145 \h </w:instrText>
+              <w:instrText xml:space="preserve"> PAGEREF _Toc21691335 \h </w:instrText>
             </w:r>
             <w:r>
               <w:rPr>
@@ -1046,56 +1115,438 @@
           <w:lang w:val="en-US"/>
         </w:rPr>
       </w:pPr>
-      <w:bookmarkStart w:id="1" w:name="_Toc21687140"/>
+      <w:bookmarkStart w:id="0" w:name="_Toc21691329"/>
       <w:r>
         <w:rPr>
           <w:lang w:val="en-US"/>
         </w:rPr>
         <w:lastRenderedPageBreak/>
         <w:t>Description</w:t>
+      </w:r>
+      <w:bookmarkEnd w:id="0"/>
+    </w:p>
+    <w:p>
+      <w:pPr>
+        <w:rPr>
+          <w:lang w:val="en-US"/>
+        </w:rPr>
+      </w:pPr>
+      <w:r>
+        <w:rPr>
+          <w:lang w:val="en-US"/>
+        </w:rPr>
+        <w:t>My Movement is an app to record walks and hikes. Its goal is to provide users with a method of reviewing their activity, sharing their activity through social media</w:t>
+      </w:r>
+      <w:r>
+        <w:rPr>
+          <w:lang w:val="en-US"/>
+        </w:rPr>
+        <w:t xml:space="preserve"> and to encourage physical activity and exploration. </w:t>
+      </w:r>
+      <w:r>
+        <w:rPr>
+          <w:lang w:val="en-US"/>
+        </w:rPr>
+        <w:t xml:space="preserve">The user will be able to start recording their position at the start of a new route and stop at the end, after completing </w:t>
+      </w:r>
+    </w:p>
+    <w:p>
+      <w:pPr>
+        <w:pStyle w:val="Heading2"/>
+        <w:rPr>
+          <w:lang w:val="en-US"/>
+        </w:rPr>
+      </w:pPr>
+      <w:bookmarkStart w:id="1" w:name="_Toc21691330"/>
+      <w:r>
+        <w:rPr>
+          <w:lang w:val="en-US"/>
+        </w:rPr>
+        <w:t xml:space="preserve">Project </w:t>
+      </w:r>
+      <w:r>
+        <w:rPr>
+          <w:lang w:val="en-US"/>
+        </w:rPr>
+        <w:t>Objectives</w:t>
       </w:r>
       <w:bookmarkEnd w:id="1"/>
     </w:p>
     <w:p>
       <w:pPr>
+        <w:rPr>
+          <w:lang w:val="en-US"/>
+        </w:rPr>
+      </w:pPr>
+      <w:r>
+        <w:rPr>
+          <w:lang w:val="en-US"/>
+        </w:rPr>
+        <w:t>Our objectives</w:t>
+      </w:r>
+    </w:p>
+    <w:p>
+      <w:pPr>
         <w:pStyle w:val="Heading2"/>
-        <w:rPr>
-          <w:lang w:val="en-US"/>
-        </w:rPr>
-      </w:pPr>
-      <w:bookmarkStart w:id="2" w:name="_Toc21687141"/>
-      <w:r>
-        <w:rPr>
-          <w:lang w:val="en-US"/>
-        </w:rPr>
-        <w:t>Objectives</w:t>
+      </w:pPr>
+      <w:bookmarkStart w:id="2" w:name="_Toc21691331"/>
+      <w:r>
+        <w:rPr>
+          <w:lang w:val="en-US"/>
+        </w:rPr>
+        <w:t>Scope</w:t>
       </w:r>
       <w:bookmarkEnd w:id="2"/>
     </w:p>
     <w:p>
       <w:pPr>
-        <w:pStyle w:val="Heading2"/>
-        <w:rPr>
-          <w:lang w:val="en-US"/>
-        </w:rPr>
-      </w:pPr>
-      <w:bookmarkStart w:id="3" w:name="_Toc21687142"/>
-      <w:r>
-        <w:rPr>
-          <w:lang w:val="en-US"/>
-        </w:rPr>
-        <w:t>Scope</w:t>
+        <w:rPr>
+          <w:lang w:val="en-US"/>
+        </w:rPr>
+      </w:pPr>
+      <w:r>
+        <w:rPr>
+          <w:lang w:val="en-US"/>
+        </w:rPr>
+        <w:t xml:space="preserve">The scope of the project is to create an app to share routes traveled by foot, our focus is on encouraging users to be active and explore their </w:t>
+      </w:r>
+      <w:bookmarkStart w:id="3" w:name="_GoBack"/>
+      <w:r>
+        <w:rPr>
+          <w:lang w:val="en-US"/>
+        </w:rPr>
+        <w:t>surroundings</w:t>
       </w:r>
       <w:bookmarkEnd w:id="3"/>
+      <w:r>
+        <w:rPr>
+          <w:lang w:val="en-US"/>
+        </w:rPr>
+        <w:t>. We will not be focused on navigation or waypoint finding. As such our scope is defined as the following:</w:t>
+      </w:r>
     </w:p>
     <w:p>
       <w:pPr>
+        <w:rPr>
+          <w:lang w:val="en-US"/>
+        </w:rPr>
+      </w:pPr>
+      <w:r>
+        <w:rPr>
+          <w:lang w:val="en-US"/>
+        </w:rPr>
+        <w:t>In scope</w:t>
+      </w:r>
+    </w:p>
+    <w:p>
+      <w:pPr>
+        <w:pStyle w:val="ListParagraph"/>
+        <w:numPr>
+          <w:ilvl w:val="0"/>
+          <w:numId w:val="1"/>
+        </w:numPr>
+        <w:rPr>
+          <w:lang w:val="en-US"/>
+        </w:rPr>
+      </w:pPr>
+      <w:r>
+        <w:rPr>
+          <w:lang w:val="en-US"/>
+        </w:rPr>
+        <w:t xml:space="preserve">Compatibility </w:t>
+      </w:r>
+      <w:r>
+        <w:rPr>
+          <w:lang w:val="en-US"/>
+        </w:rPr>
+        <w:t xml:space="preserve">Android </w:t>
+      </w:r>
+      <w:r>
+        <w:rPr>
+          <w:lang w:val="en-US"/>
+        </w:rPr>
+        <w:t xml:space="preserve">SDK version </w:t>
+      </w:r>
+      <w:r>
+        <w:rPr>
+          <w:lang w:val="en-US"/>
+        </w:rPr>
+        <w:t>15 or higher</w:t>
+      </w:r>
+    </w:p>
+    <w:p>
+      <w:pPr>
+        <w:pStyle w:val="ListParagraph"/>
+        <w:numPr>
+          <w:ilvl w:val="0"/>
+          <w:numId w:val="1"/>
+        </w:numPr>
+        <w:rPr>
+          <w:lang w:val="en-US"/>
+        </w:rPr>
+      </w:pPr>
+      <w:r>
+        <w:rPr>
+          <w:lang w:val="en-US"/>
+        </w:rPr>
+        <w:t>Record and save routes</w:t>
+      </w:r>
+    </w:p>
+    <w:p>
+      <w:pPr>
+        <w:pStyle w:val="ListParagraph"/>
+        <w:numPr>
+          <w:ilvl w:val="0"/>
+          <w:numId w:val="1"/>
+        </w:numPr>
+        <w:rPr>
+          <w:lang w:val="en-US"/>
+        </w:rPr>
+      </w:pPr>
+      <w:r>
+        <w:rPr>
+          <w:lang w:val="en-US"/>
+        </w:rPr>
+        <w:t>Create sharable route data</w:t>
+      </w:r>
+    </w:p>
+    <w:p>
+      <w:pPr>
+        <w:pStyle w:val="ListParagraph"/>
+        <w:numPr>
+          <w:ilvl w:val="0"/>
+          <w:numId w:val="1"/>
+        </w:numPr>
+        <w:rPr>
+          <w:lang w:val="en-US"/>
+        </w:rPr>
+      </w:pPr>
+      <w:r>
+        <w:rPr>
+          <w:lang w:val="en-US"/>
+        </w:rPr>
+        <w:t xml:space="preserve">Provide instructions to users </w:t>
+      </w:r>
+    </w:p>
+    <w:p>
+      <w:pPr>
+        <w:pStyle w:val="ListParagraph"/>
+        <w:numPr>
+          <w:ilvl w:val="0"/>
+          <w:numId w:val="1"/>
+        </w:numPr>
+        <w:rPr>
+          <w:lang w:val="en-US"/>
+        </w:rPr>
+      </w:pPr>
+      <w:r>
+        <w:rPr>
+          <w:lang w:val="en-US"/>
+        </w:rPr>
+        <w:t>Integration with social media: Facebook, Twitter</w:t>
+      </w:r>
+    </w:p>
+    <w:p>
+      <w:pPr>
+        <w:pStyle w:val="ListParagraph"/>
+        <w:numPr>
+          <w:ilvl w:val="0"/>
+          <w:numId w:val="1"/>
+        </w:numPr>
+        <w:rPr>
+          <w:lang w:val="en-US"/>
+        </w:rPr>
+      </w:pPr>
+      <w:r>
+        <w:rPr>
+          <w:lang w:val="en-US"/>
+        </w:rPr>
+        <w:t>Creation of tags</w:t>
+      </w:r>
+    </w:p>
+    <w:p>
+      <w:pPr>
+        <w:pStyle w:val="ListParagraph"/>
+        <w:numPr>
+          <w:ilvl w:val="0"/>
+          <w:numId w:val="1"/>
+        </w:numPr>
+        <w:rPr>
+          <w:lang w:val="en-US"/>
+        </w:rPr>
+      </w:pPr>
+      <w:r>
+        <w:rPr>
+          <w:lang w:val="en-US"/>
+        </w:rPr>
+        <w:t>Editing route meta data</w:t>
+      </w:r>
+    </w:p>
+    <w:p>
+      <w:pPr>
+        <w:rPr>
+          <w:lang w:val="en-US"/>
+        </w:rPr>
+      </w:pPr>
+      <w:r>
+        <w:rPr>
+          <w:lang w:val="en-US"/>
+        </w:rPr>
+        <w:t>Not in scope</w:t>
+      </w:r>
+    </w:p>
+    <w:p>
+      <w:pPr>
+        <w:pStyle w:val="ListParagraph"/>
+        <w:numPr>
+          <w:ilvl w:val="0"/>
+          <w:numId w:val="2"/>
+        </w:numPr>
+        <w:rPr>
+          <w:lang w:val="en-US"/>
+        </w:rPr>
+      </w:pPr>
+      <w:r>
+        <w:rPr>
+          <w:lang w:val="en-US"/>
+        </w:rPr>
+        <w:t>Cross platform compatibility</w:t>
+      </w:r>
+      <w:r>
+        <w:rPr>
+          <w:lang w:val="en-US"/>
+        </w:rPr>
+        <w:t xml:space="preserve"> (e.g. iOS, Windows)</w:t>
+      </w:r>
+    </w:p>
+    <w:p>
+      <w:pPr>
+        <w:pStyle w:val="ListParagraph"/>
+        <w:numPr>
+          <w:ilvl w:val="0"/>
+          <w:numId w:val="2"/>
+        </w:numPr>
+        <w:rPr>
+          <w:lang w:val="en-US"/>
+        </w:rPr>
+      </w:pPr>
+      <w:r>
+        <w:rPr>
+          <w:lang w:val="en-US"/>
+        </w:rPr>
+        <w:t>Back end server</w:t>
+      </w:r>
+    </w:p>
+    <w:p>
+      <w:pPr>
+        <w:pStyle w:val="ListParagraph"/>
+        <w:numPr>
+          <w:ilvl w:val="0"/>
+          <w:numId w:val="2"/>
+        </w:numPr>
+        <w:rPr>
+          <w:lang w:val="en-US"/>
+        </w:rPr>
+      </w:pPr>
+      <w:r>
+        <w:rPr>
+          <w:lang w:val="en-US"/>
+        </w:rPr>
+        <w:t>Waypoint searching</w:t>
+      </w:r>
+    </w:p>
+    <w:p>
+      <w:pPr>
+        <w:pStyle w:val="ListParagraph"/>
+        <w:numPr>
+          <w:ilvl w:val="0"/>
+          <w:numId w:val="2"/>
+        </w:numPr>
+        <w:rPr>
+          <w:lang w:val="en-US"/>
+        </w:rPr>
+      </w:pPr>
+      <w:r>
+        <w:rPr>
+          <w:lang w:val="en-US"/>
+        </w:rPr>
+        <w:t>Changing saved routes GPS data</w:t>
+      </w:r>
+    </w:p>
+    <w:p>
+      <w:pPr>
+        <w:pStyle w:val="ListParagraph"/>
+        <w:numPr>
+          <w:ilvl w:val="0"/>
+          <w:numId w:val="2"/>
+        </w:numPr>
+        <w:rPr>
+          <w:lang w:val="en-US"/>
+        </w:rPr>
+      </w:pPr>
+      <w:r>
+        <w:rPr>
+          <w:lang w:val="en-US"/>
+        </w:rPr>
+        <w:t>Creating</w:t>
+      </w:r>
+      <w:r>
+        <w:rPr>
+          <w:lang w:val="en-US"/>
+        </w:rPr>
+        <w:t xml:space="preserve"> route </w:t>
+      </w:r>
+      <w:r>
+        <w:rPr>
+          <w:lang w:val="en-US"/>
+        </w:rPr>
+        <w:t>through user interface (creating route without traveling it)</w:t>
+      </w:r>
+    </w:p>
+    <w:p>
+      <w:pPr>
+        <w:pStyle w:val="ListParagraph"/>
+        <w:numPr>
+          <w:ilvl w:val="0"/>
+          <w:numId w:val="2"/>
+        </w:numPr>
+        <w:rPr>
+          <w:lang w:val="en-US"/>
+        </w:rPr>
+      </w:pPr>
+      <w:r>
+        <w:rPr>
+          <w:lang w:val="en-US"/>
+        </w:rPr>
+        <w:t>Tracking vehicle routes</w:t>
+      </w:r>
+    </w:p>
+    <w:p>
+      <w:pPr>
+        <w:pStyle w:val="ListParagraph"/>
+        <w:numPr>
+          <w:ilvl w:val="0"/>
+          <w:numId w:val="2"/>
+        </w:numPr>
+        <w:rPr>
+          <w:lang w:val="en-US"/>
+        </w:rPr>
+      </w:pPr>
+      <w:r>
+        <w:rPr>
+          <w:lang w:val="en-US"/>
+        </w:rPr>
+        <w:t>Tracking speed data or other performance metrics</w:t>
+      </w:r>
+    </w:p>
+    <w:p>
+      <w:pPr>
         <w:pStyle w:val="Heading1"/>
         <w:rPr>
           <w:lang w:val="en-US"/>
         </w:rPr>
       </w:pPr>
-      <w:bookmarkStart w:id="4" w:name="_Toc21687143"/>
+      <w:bookmarkStart w:id="4" w:name="_Toc21691332"/>
       <w:r>
         <w:rPr>
           <w:lang w:val="en-US"/>
@@ -1111,7 +1562,7 @@
           <w:lang w:val="en-US"/>
         </w:rPr>
       </w:pPr>
-      <w:bookmarkStart w:id="5" w:name="_Toc21687144"/>
+      <w:bookmarkStart w:id="5" w:name="_Toc21691333"/>
       <w:r>
         <w:rPr>
           <w:lang w:val="en-US"/>
@@ -1127,14 +1578,30 @@
           <w:lang w:val="en-US"/>
         </w:rPr>
       </w:pPr>
-      <w:bookmarkStart w:id="6" w:name="_Toc21687145"/>
+      <w:bookmarkStart w:id="6" w:name="_Toc21691334"/>
+      <w:r>
+        <w:rPr>
+          <w:lang w:val="en-US"/>
+        </w:rPr>
+        <w:t>Story Board</w:t>
+      </w:r>
+      <w:bookmarkEnd w:id="6"/>
+    </w:p>
+    <w:p>
+      <w:pPr>
+        <w:pStyle w:val="Heading2"/>
+        <w:rPr>
+          <w:lang w:val="en-US"/>
+        </w:rPr>
+      </w:pPr>
+      <w:bookmarkStart w:id="7" w:name="_Toc21691335"/>
       <w:r>
         <w:rPr>
           <w:lang w:val="en-US"/>
         </w:rPr>
         <w:t>Wireframes</w:t>
       </w:r>
-      <w:bookmarkEnd w:id="6"/>
+      <w:bookmarkEnd w:id="7"/>
     </w:p>
     <w:p>
       <w:pPr>
@@ -1154,6 +1621,359 @@
     </w:sectPr>
   </w:body>
 </w:document>
+</file>
+
+<file path=word/numbering.xml><?xml version="1.0" encoding="utf-8"?>
+<w:numbering xmlns:wpc="http://schemas.microsoft.com/office/word/2010/wordprocessingCanvas" xmlns:cx="http://schemas.microsoft.com/office/drawing/2014/chartex" xmlns:cx1="http://schemas.microsoft.com/office/drawing/2015/9/8/chartex" xmlns:cx2="http://schemas.microsoft.com/office/drawing/2015/10/21/chartex" xmlns:cx3="http://schemas.microsoft.com/office/drawing/2016/5/9/chartex" xmlns:cx4="http://schemas.microsoft.com/office/drawing/2016/5/10/chartex" xmlns:cx5="http://schemas.microsoft.com/office/drawing/2016/5/11/chartex" xmlns:cx6="http://schemas.microsoft.com/office/drawing/2016/5/12/chartex" xmlns:cx7="http://schemas.microsoft.com/office/drawing/2016/5/13/chartex" xmlns:cx8="http://schemas.microsoft.com/office/drawing/2016/5/14/chartex" xmlns:mc="http://schemas.openxmlformats.org/markup-compatibility/2006" xmlns:aink="http://schemas.microsoft.com/office/drawing/2016/ink" xmlns:am3d="http://schemas.microsoft.com/office/drawing/2017/model3d" xmlns:o="urn:schemas-microsoft-com:office:office" xmlns:r="http://schemas.openxmlformats.org/officeDocument/2006/relationships" xmlns:m="http://schemas.openxmlformats.org/officeDocument/2006/math" xmlns:v="urn:schemas-microsoft-com:vml" xmlns:wp14="http://schemas.microsoft.com/office/word/2010/wordprocessingDrawing" xmlns:wp="http://schemas.openxmlformats.org/drawingml/2006/wordprocessingDrawing" xmlns:w10="urn:schemas-microsoft-com:office:word" xmlns:w="http://schemas.openxmlformats.org/wordprocessingml/2006/main" xmlns:w14="http://schemas.microsoft.com/office/word/2010/wordml" xmlns:w15="http://schemas.microsoft.com/office/word/2012/wordml" xmlns:w16cid="http://schemas.microsoft.com/office/word/2016/wordml/cid" xmlns:w16se="http://schemas.microsoft.com/office/word/2015/wordml/symex" xmlns:wpg="http://schemas.microsoft.com/office/word/2010/wordprocessingGroup" xmlns:wpi="http://schemas.microsoft.com/office/word/2010/wordprocessingInk" xmlns:wne="http://schemas.microsoft.com/office/word/2006/wordml" xmlns:wps="http://schemas.microsoft.com/office/word/2010/wordprocessingShape" mc:Ignorable="w14 w15 w16se w16cid wp14">
+  <w:abstractNum w:abstractNumId="0" w15:restartNumberingAfterBreak="0">
+    <w:nsid w:val="0E586AD4"/>
+    <w:multiLevelType w:val="hybridMultilevel"/>
+    <w:tmpl w:val="060C3C6A"/>
+    <w:lvl w:ilvl="0" w:tplc="10090001">
+      <w:start w:val="1"/>
+      <w:numFmt w:val="bullet"/>
+      <w:lvlText w:val=""/>
+      <w:lvlJc w:val="left"/>
+      <w:pPr>
+        <w:ind w:left="720" w:hanging="360"/>
+      </w:pPr>
+      <w:rPr>
+        <w:rFonts w:ascii="Symbol" w:hAnsi="Symbol" w:hint="default"/>
+      </w:rPr>
+    </w:lvl>
+    <w:lvl w:ilvl="1" w:tplc="10090003" w:tentative="1">
+      <w:start w:val="1"/>
+      <w:numFmt w:val="bullet"/>
+      <w:lvlText w:val="o"/>
+      <w:lvlJc w:val="left"/>
+      <w:pPr>
+        <w:ind w:left="1440" w:hanging="360"/>
+      </w:pPr>
+      <w:rPr>
+        <w:rFonts w:ascii="Courier New" w:hAnsi="Courier New" w:cs="Courier New" w:hint="default"/>
+      </w:rPr>
+    </w:lvl>
+    <w:lvl w:ilvl="2" w:tplc="10090005" w:tentative="1">
+      <w:start w:val="1"/>
+      <w:numFmt w:val="bullet"/>
+      <w:lvlText w:val=""/>
+      <w:lvlJc w:val="left"/>
+      <w:pPr>
+        <w:ind w:left="2160" w:hanging="360"/>
+      </w:pPr>
+      <w:rPr>
+        <w:rFonts w:ascii="Wingdings" w:hAnsi="Wingdings" w:hint="default"/>
+      </w:rPr>
+    </w:lvl>
+    <w:lvl w:ilvl="3" w:tplc="10090001" w:tentative="1">
+      <w:start w:val="1"/>
+      <w:numFmt w:val="bullet"/>
+      <w:lvlText w:val=""/>
+      <w:lvlJc w:val="left"/>
+      <w:pPr>
+        <w:ind w:left="2880" w:hanging="360"/>
+      </w:pPr>
+      <w:rPr>
+        <w:rFonts w:ascii="Symbol" w:hAnsi="Symbol" w:hint="default"/>
+      </w:rPr>
+    </w:lvl>
+    <w:lvl w:ilvl="4" w:tplc="10090003" w:tentative="1">
+      <w:start w:val="1"/>
+      <w:numFmt w:val="bullet"/>
+      <w:lvlText w:val="o"/>
+      <w:lvlJc w:val="left"/>
+      <w:pPr>
+        <w:ind w:left="3600" w:hanging="360"/>
+      </w:pPr>
+      <w:rPr>
+        <w:rFonts w:ascii="Courier New" w:hAnsi="Courier New" w:cs="Courier New" w:hint="default"/>
+      </w:rPr>
+    </w:lvl>
+    <w:lvl w:ilvl="5" w:tplc="10090005" w:tentative="1">
+      <w:start w:val="1"/>
+      <w:numFmt w:val="bullet"/>
+      <w:lvlText w:val=""/>
+      <w:lvlJc w:val="left"/>
+      <w:pPr>
+        <w:ind w:left="4320" w:hanging="360"/>
+      </w:pPr>
+      <w:rPr>
+        <w:rFonts w:ascii="Wingdings" w:hAnsi="Wingdings" w:hint="default"/>
+      </w:rPr>
+    </w:lvl>
+    <w:lvl w:ilvl="6" w:tplc="10090001" w:tentative="1">
+      <w:start w:val="1"/>
+      <w:numFmt w:val="bullet"/>
+      <w:lvlText w:val=""/>
+      <w:lvlJc w:val="left"/>
+      <w:pPr>
+        <w:ind w:left="5040" w:hanging="360"/>
+      </w:pPr>
+      <w:rPr>
+        <w:rFonts w:ascii="Symbol" w:hAnsi="Symbol" w:hint="default"/>
+      </w:rPr>
+    </w:lvl>
+    <w:lvl w:ilvl="7" w:tplc="10090003" w:tentative="1">
+      <w:start w:val="1"/>
+      <w:numFmt w:val="bullet"/>
+      <w:lvlText w:val="o"/>
+      <w:lvlJc w:val="left"/>
+      <w:pPr>
+        <w:ind w:left="5760" w:hanging="360"/>
+      </w:pPr>
+      <w:rPr>
+        <w:rFonts w:ascii="Courier New" w:hAnsi="Courier New" w:cs="Courier New" w:hint="default"/>
+      </w:rPr>
+    </w:lvl>
+    <w:lvl w:ilvl="8" w:tplc="10090005" w:tentative="1">
+      <w:start w:val="1"/>
+      <w:numFmt w:val="bullet"/>
+      <w:lvlText w:val=""/>
+      <w:lvlJc w:val="left"/>
+      <w:pPr>
+        <w:ind w:left="6480" w:hanging="360"/>
+      </w:pPr>
+      <w:rPr>
+        <w:rFonts w:ascii="Wingdings" w:hAnsi="Wingdings" w:hint="default"/>
+      </w:rPr>
+    </w:lvl>
+  </w:abstractNum>
+  <w:abstractNum w:abstractNumId="1" w15:restartNumberingAfterBreak="0">
+    <w:nsid w:val="171370BC"/>
+    <w:multiLevelType w:val="hybridMultilevel"/>
+    <w:tmpl w:val="757239C2"/>
+    <w:lvl w:ilvl="0" w:tplc="10090001">
+      <w:start w:val="1"/>
+      <w:numFmt w:val="bullet"/>
+      <w:lvlText w:val=""/>
+      <w:lvlJc w:val="left"/>
+      <w:pPr>
+        <w:ind w:left="720" w:hanging="360"/>
+      </w:pPr>
+      <w:rPr>
+        <w:rFonts w:ascii="Symbol" w:hAnsi="Symbol" w:hint="default"/>
+      </w:rPr>
+    </w:lvl>
+    <w:lvl w:ilvl="1" w:tplc="10090003" w:tentative="1">
+      <w:start w:val="1"/>
+      <w:numFmt w:val="bullet"/>
+      <w:lvlText w:val="o"/>
+      <w:lvlJc w:val="left"/>
+      <w:pPr>
+        <w:ind w:left="1440" w:hanging="360"/>
+      </w:pPr>
+      <w:rPr>
+        <w:rFonts w:ascii="Courier New" w:hAnsi="Courier New" w:cs="Courier New" w:hint="default"/>
+      </w:rPr>
+    </w:lvl>
+    <w:lvl w:ilvl="2" w:tplc="10090005" w:tentative="1">
+      <w:start w:val="1"/>
+      <w:numFmt w:val="bullet"/>
+      <w:lvlText w:val=""/>
+      <w:lvlJc w:val="left"/>
+      <w:pPr>
+        <w:ind w:left="2160" w:hanging="360"/>
+      </w:pPr>
+      <w:rPr>
+        <w:rFonts w:ascii="Wingdings" w:hAnsi="Wingdings" w:hint="default"/>
+      </w:rPr>
+    </w:lvl>
+    <w:lvl w:ilvl="3" w:tplc="10090001" w:tentative="1">
+      <w:start w:val="1"/>
+      <w:numFmt w:val="bullet"/>
+      <w:lvlText w:val=""/>
+      <w:lvlJc w:val="left"/>
+      <w:pPr>
+        <w:ind w:left="2880" w:hanging="360"/>
+      </w:pPr>
+      <w:rPr>
+        <w:rFonts w:ascii="Symbol" w:hAnsi="Symbol" w:hint="default"/>
+      </w:rPr>
+    </w:lvl>
+    <w:lvl w:ilvl="4" w:tplc="10090003" w:tentative="1">
+      <w:start w:val="1"/>
+      <w:numFmt w:val="bullet"/>
+      <w:lvlText w:val="o"/>
+      <w:lvlJc w:val="left"/>
+      <w:pPr>
+        <w:ind w:left="3600" w:hanging="360"/>
+      </w:pPr>
+      <w:rPr>
+        <w:rFonts w:ascii="Courier New" w:hAnsi="Courier New" w:cs="Courier New" w:hint="default"/>
+      </w:rPr>
+    </w:lvl>
+    <w:lvl w:ilvl="5" w:tplc="10090005" w:tentative="1">
+      <w:start w:val="1"/>
+      <w:numFmt w:val="bullet"/>
+      <w:lvlText w:val=""/>
+      <w:lvlJc w:val="left"/>
+      <w:pPr>
+        <w:ind w:left="4320" w:hanging="360"/>
+      </w:pPr>
+      <w:rPr>
+        <w:rFonts w:ascii="Wingdings" w:hAnsi="Wingdings" w:hint="default"/>
+      </w:rPr>
+    </w:lvl>
+    <w:lvl w:ilvl="6" w:tplc="10090001" w:tentative="1">
+      <w:start w:val="1"/>
+      <w:numFmt w:val="bullet"/>
+      <w:lvlText w:val=""/>
+      <w:lvlJc w:val="left"/>
+      <w:pPr>
+        <w:ind w:left="5040" w:hanging="360"/>
+      </w:pPr>
+      <w:rPr>
+        <w:rFonts w:ascii="Symbol" w:hAnsi="Symbol" w:hint="default"/>
+      </w:rPr>
+    </w:lvl>
+    <w:lvl w:ilvl="7" w:tplc="10090003" w:tentative="1">
+      <w:start w:val="1"/>
+      <w:numFmt w:val="bullet"/>
+      <w:lvlText w:val="o"/>
+      <w:lvlJc w:val="left"/>
+      <w:pPr>
+        <w:ind w:left="5760" w:hanging="360"/>
+      </w:pPr>
+      <w:rPr>
+        <w:rFonts w:ascii="Courier New" w:hAnsi="Courier New" w:cs="Courier New" w:hint="default"/>
+      </w:rPr>
+    </w:lvl>
+    <w:lvl w:ilvl="8" w:tplc="10090005" w:tentative="1">
+      <w:start w:val="1"/>
+      <w:numFmt w:val="bullet"/>
+      <w:lvlText w:val=""/>
+      <w:lvlJc w:val="left"/>
+      <w:pPr>
+        <w:ind w:left="6480" w:hanging="360"/>
+      </w:pPr>
+      <w:rPr>
+        <w:rFonts w:ascii="Wingdings" w:hAnsi="Wingdings" w:hint="default"/>
+      </w:rPr>
+    </w:lvl>
+  </w:abstractNum>
+  <w:abstractNum w:abstractNumId="2" w15:restartNumberingAfterBreak="0">
+    <w:nsid w:val="41C55DF3"/>
+    <w:multiLevelType w:val="hybridMultilevel"/>
+    <w:tmpl w:val="E828010E"/>
+    <w:lvl w:ilvl="0" w:tplc="10090001">
+      <w:start w:val="1"/>
+      <w:numFmt w:val="bullet"/>
+      <w:lvlText w:val=""/>
+      <w:lvlJc w:val="left"/>
+      <w:pPr>
+        <w:ind w:left="720" w:hanging="360"/>
+      </w:pPr>
+      <w:rPr>
+        <w:rFonts w:ascii="Symbol" w:hAnsi="Symbol" w:hint="default"/>
+      </w:rPr>
+    </w:lvl>
+    <w:lvl w:ilvl="1" w:tplc="10090003" w:tentative="1">
+      <w:start w:val="1"/>
+      <w:numFmt w:val="bullet"/>
+      <w:lvlText w:val="o"/>
+      <w:lvlJc w:val="left"/>
+      <w:pPr>
+        <w:ind w:left="1440" w:hanging="360"/>
+      </w:pPr>
+      <w:rPr>
+        <w:rFonts w:ascii="Courier New" w:hAnsi="Courier New" w:cs="Courier New" w:hint="default"/>
+      </w:rPr>
+    </w:lvl>
+    <w:lvl w:ilvl="2" w:tplc="10090005" w:tentative="1">
+      <w:start w:val="1"/>
+      <w:numFmt w:val="bullet"/>
+      <w:lvlText w:val=""/>
+      <w:lvlJc w:val="left"/>
+      <w:pPr>
+        <w:ind w:left="2160" w:hanging="360"/>
+      </w:pPr>
+      <w:rPr>
+        <w:rFonts w:ascii="Wingdings" w:hAnsi="Wingdings" w:hint="default"/>
+      </w:rPr>
+    </w:lvl>
+    <w:lvl w:ilvl="3" w:tplc="10090001" w:tentative="1">
+      <w:start w:val="1"/>
+      <w:numFmt w:val="bullet"/>
+      <w:lvlText w:val=""/>
+      <w:lvlJc w:val="left"/>
+      <w:pPr>
+        <w:ind w:left="2880" w:hanging="360"/>
+      </w:pPr>
+      <w:rPr>
+        <w:rFonts w:ascii="Symbol" w:hAnsi="Symbol" w:hint="default"/>
+      </w:rPr>
+    </w:lvl>
+    <w:lvl w:ilvl="4" w:tplc="10090003" w:tentative="1">
+      <w:start w:val="1"/>
+      <w:numFmt w:val="bullet"/>
+      <w:lvlText w:val="o"/>
+      <w:lvlJc w:val="left"/>
+      <w:pPr>
+        <w:ind w:left="3600" w:hanging="360"/>
+      </w:pPr>
+      <w:rPr>
+        <w:rFonts w:ascii="Courier New" w:hAnsi="Courier New" w:cs="Courier New" w:hint="default"/>
+      </w:rPr>
+    </w:lvl>
+    <w:lvl w:ilvl="5" w:tplc="10090005" w:tentative="1">
+      <w:start w:val="1"/>
+      <w:numFmt w:val="bullet"/>
+      <w:lvlText w:val=""/>
+      <w:lvlJc w:val="left"/>
+      <w:pPr>
+        <w:ind w:left="4320" w:hanging="360"/>
+      </w:pPr>
+      <w:rPr>
+        <w:rFonts w:ascii="Wingdings" w:hAnsi="Wingdings" w:hint="default"/>
+      </w:rPr>
+    </w:lvl>
+    <w:lvl w:ilvl="6" w:tplc="10090001" w:tentative="1">
+      <w:start w:val="1"/>
+      <w:numFmt w:val="bullet"/>
+      <w:lvlText w:val=""/>
+      <w:lvlJc w:val="left"/>
+      <w:pPr>
+        <w:ind w:left="5040" w:hanging="360"/>
+      </w:pPr>
+      <w:rPr>
+        <w:rFonts w:ascii="Symbol" w:hAnsi="Symbol" w:hint="default"/>
+      </w:rPr>
+    </w:lvl>
+    <w:lvl w:ilvl="7" w:tplc="10090003" w:tentative="1">
+      <w:start w:val="1"/>
+      <w:numFmt w:val="bullet"/>
+      <w:lvlText w:val="o"/>
+      <w:lvlJc w:val="left"/>
+      <w:pPr>
+        <w:ind w:left="5760" w:hanging="360"/>
+      </w:pPr>
+      <w:rPr>
+        <w:rFonts w:ascii="Courier New" w:hAnsi="Courier New" w:cs="Courier New" w:hint="default"/>
+      </w:rPr>
+    </w:lvl>
+    <w:lvl w:ilvl="8" w:tplc="10090005" w:tentative="1">
+      <w:start w:val="1"/>
+      <w:numFmt w:val="bullet"/>
+      <w:lvlText w:val=""/>
+      <w:lvlJc w:val="left"/>
+      <w:pPr>
+        <w:ind w:left="6480" w:hanging="360"/>
+      </w:pPr>
+      <w:rPr>
+        <w:rFonts w:ascii="Wingdings" w:hAnsi="Wingdings" w:hint="default"/>
+      </w:rPr>
+    </w:lvl>
+  </w:abstractNum>
+  <w:num w:numId="1">
+    <w:abstractNumId w:val="1"/>
+  </w:num>
+  <w:num w:numId="2">
+    <w:abstractNumId w:val="2"/>
+  </w:num>
+  <w:num w:numId="3">
+    <w:abstractNumId w:val="0"/>
+  </w:num>
+</w:numbering>
 </file>
 
 <file path=word/styles.xml><?xml version="1.0" encoding="utf-8"?>
@@ -1762,6 +2582,17 @@
       <w:u w:val="single"/>
     </w:rPr>
   </w:style>
+  <w:style w:type="paragraph" w:styleId="ListParagraph">
+    <w:name w:val="List Paragraph"/>
+    <w:basedOn w:val="Normal"/>
+    <w:uiPriority w:val="34"/>
+    <w:qFormat/>
+    <w:rsid w:val="00F80FA7"/>
+    <w:pPr>
+      <w:ind w:left="720"/>
+      <w:contextualSpacing/>
+    </w:pPr>
+  </w:style>
 </w:styles>
 </file>
 
@@ -2065,7 +2896,7 @@
 </file>
 
 <file path=customXml/itemProps1.xml><?xml version="1.0" encoding="utf-8"?>
-<ds:datastoreItem xmlns:ds="http://schemas.openxmlformats.org/officeDocument/2006/customXml" ds:itemID="{1A557399-E5F2-4546-A509-72E4A08D0B6A}">
+<ds:datastoreItem xmlns:ds="http://schemas.openxmlformats.org/officeDocument/2006/customXml" ds:itemID="{4EE68AEE-1EA1-4269-B18B-875E5A991CA2}">
   <ds:schemaRefs>
     <ds:schemaRef ds:uri="http://schemas.openxmlformats.org/officeDocument/2006/bibliography"/>
   </ds:schemaRefs>

</xml_diff>

<commit_message>
add wire frames to document
</commit_message>
<xml_diff>
--- a/docs/Design_document.docx
+++ b/docs/Design_document.docx
@@ -559,6 +559,7 @@
           <w:b/>
           <w:bCs/>
           <w:noProof/>
+          <w:u w:val="none"/>
         </w:rPr>
       </w:sdtEndPr>
       <w:sdtContent>
@@ -591,12 +592,11 @@
           <w:r>
             <w:fldChar w:fldCharType="separate"/>
           </w:r>
-          <w:hyperlink w:anchor="_Toc21691329" w:history="1">
+          <w:hyperlink w:anchor="_Toc21768508" w:history="1">
             <w:r>
               <w:rPr>
                 <w:rStyle w:val="Hyperlink"/>
                 <w:noProof/>
-                <w:lang w:val="en-US"/>
               </w:rPr>
               <w:t>Description</w:t>
             </w:r>
@@ -619,7 +619,7 @@
                 <w:noProof/>
                 <w:webHidden/>
               </w:rPr>
-              <w:instrText xml:space="preserve"> PAGEREF _Toc21691329 \h </w:instrText>
+              <w:instrText xml:space="preserve"> PAGEREF _Toc21768508 \h </w:instrText>
             </w:r>
             <w:r>
               <w:rPr>
@@ -662,7 +662,7 @@
               <w:lang w:eastAsia="en-CA"/>
             </w:rPr>
           </w:pPr>
-          <w:hyperlink w:anchor="_Toc21691330" w:history="1">
+          <w:hyperlink w:anchor="_Toc21768509" w:history="1">
             <w:r>
               <w:rPr>
                 <w:rStyle w:val="Hyperlink"/>
@@ -690,7 +690,7 @@
                 <w:noProof/>
                 <w:webHidden/>
               </w:rPr>
-              <w:instrText xml:space="preserve"> PAGEREF _Toc21691330 \h </w:instrText>
+              <w:instrText xml:space="preserve"> PAGEREF _Toc21768509 \h </w:instrText>
             </w:r>
             <w:r>
               <w:rPr>
@@ -733,7 +733,7 @@
               <w:lang w:eastAsia="en-CA"/>
             </w:rPr>
           </w:pPr>
-          <w:hyperlink w:anchor="_Toc21691331" w:history="1">
+          <w:hyperlink w:anchor="_Toc21768510" w:history="1">
             <w:r>
               <w:rPr>
                 <w:rStyle w:val="Hyperlink"/>
@@ -761,7 +761,7 @@
                 <w:noProof/>
                 <w:webHidden/>
               </w:rPr>
-              <w:instrText xml:space="preserve"> PAGEREF _Toc21691331 \h </w:instrText>
+              <w:instrText xml:space="preserve"> PAGEREF _Toc21768510 \h </w:instrText>
             </w:r>
             <w:r>
               <w:rPr>
@@ -804,7 +804,7 @@
               <w:lang w:eastAsia="en-CA"/>
             </w:rPr>
           </w:pPr>
-          <w:hyperlink w:anchor="_Toc21691332" w:history="1">
+          <w:hyperlink w:anchor="_Toc21768511" w:history="1">
             <w:r>
               <w:rPr>
                 <w:rStyle w:val="Hyperlink"/>
@@ -832,7 +832,7 @@
                 <w:noProof/>
                 <w:webHidden/>
               </w:rPr>
-              <w:instrText xml:space="preserve"> PAGEREF _Toc21691332 \h </w:instrText>
+              <w:instrText xml:space="preserve"> PAGEREF _Toc21768511 \h </w:instrText>
             </w:r>
             <w:r>
               <w:rPr>
@@ -852,7 +852,7 @@
                 <w:noProof/>
                 <w:webHidden/>
               </w:rPr>
-              <w:t>2</w:t>
+              <w:t>3</w:t>
             </w:r>
             <w:r>
               <w:rPr>
@@ -875,7 +875,7 @@
               <w:lang w:eastAsia="en-CA"/>
             </w:rPr>
           </w:pPr>
-          <w:hyperlink w:anchor="_Toc21691333" w:history="1">
+          <w:hyperlink w:anchor="_Toc21768512" w:history="1">
             <w:r>
               <w:rPr>
                 <w:rStyle w:val="Hyperlink"/>
@@ -903,7 +903,7 @@
                 <w:noProof/>
                 <w:webHidden/>
               </w:rPr>
-              <w:instrText xml:space="preserve"> PAGEREF _Toc21691333 \h </w:instrText>
+              <w:instrText xml:space="preserve"> PAGEREF _Toc21768512 \h </w:instrText>
             </w:r>
             <w:r>
               <w:rPr>
@@ -923,7 +923,7 @@
                 <w:noProof/>
                 <w:webHidden/>
               </w:rPr>
-              <w:t>2</w:t>
+              <w:t>3</w:t>
             </w:r>
             <w:r>
               <w:rPr>
@@ -946,7 +946,7 @@
               <w:lang w:eastAsia="en-CA"/>
             </w:rPr>
           </w:pPr>
-          <w:hyperlink w:anchor="_Toc21691334" w:history="1">
+          <w:hyperlink w:anchor="_Toc21768513" w:history="1">
             <w:r>
               <w:rPr>
                 <w:rStyle w:val="Hyperlink"/>
@@ -974,7 +974,7 @@
                 <w:noProof/>
                 <w:webHidden/>
               </w:rPr>
-              <w:instrText xml:space="preserve"> PAGEREF _Toc21691334 \h </w:instrText>
+              <w:instrText xml:space="preserve"> PAGEREF _Toc21768513 \h </w:instrText>
             </w:r>
             <w:r>
               <w:rPr>
@@ -994,7 +994,7 @@
                 <w:noProof/>
                 <w:webHidden/>
               </w:rPr>
-              <w:t>2</w:t>
+              <w:t>3</w:t>
             </w:r>
             <w:r>
               <w:rPr>
@@ -1017,7 +1017,7 @@
               <w:lang w:eastAsia="en-CA"/>
             </w:rPr>
           </w:pPr>
-          <w:hyperlink w:anchor="_Toc21691335" w:history="1">
+          <w:hyperlink w:anchor="_Toc21768514" w:history="1">
             <w:r>
               <w:rPr>
                 <w:rStyle w:val="Hyperlink"/>
@@ -1045,7 +1045,7 @@
                 <w:noProof/>
                 <w:webHidden/>
               </w:rPr>
-              <w:instrText xml:space="preserve"> PAGEREF _Toc21691335 \h </w:instrText>
+              <w:instrText xml:space="preserve"> PAGEREF _Toc21768514 \h </w:instrText>
             </w:r>
             <w:r>
               <w:rPr>
@@ -1065,7 +1065,499 @@
                 <w:noProof/>
                 <w:webHidden/>
               </w:rPr>
-              <w:t>2</w:t>
+              <w:t>3</w:t>
+            </w:r>
+            <w:r>
+              <w:rPr>
+                <w:noProof/>
+                <w:webHidden/>
+              </w:rPr>
+              <w:fldChar w:fldCharType="end"/>
+            </w:r>
+          </w:hyperlink>
+        </w:p>
+        <w:p>
+          <w:pPr>
+            <w:pStyle w:val="TOC3"/>
+            <w:tabs>
+              <w:tab w:val="right" w:leader="dot" w:pos="9350"/>
+            </w:tabs>
+            <w:rPr>
+              <w:rFonts w:eastAsiaTheme="minorEastAsia"/>
+              <w:noProof/>
+              <w:lang w:eastAsia="en-CA"/>
+            </w:rPr>
+          </w:pPr>
+          <w:hyperlink w:anchor="_Toc21768515" w:history="1">
+            <w:r>
+              <w:rPr>
+                <w:rStyle w:val="Hyperlink"/>
+                <w:noProof/>
+                <w:lang w:val="en-US"/>
+              </w:rPr>
+              <w:t>Title Screen</w:t>
+            </w:r>
+            <w:r>
+              <w:rPr>
+                <w:noProof/>
+                <w:webHidden/>
+              </w:rPr>
+              <w:tab/>
+            </w:r>
+            <w:r>
+              <w:rPr>
+                <w:noProof/>
+                <w:webHidden/>
+              </w:rPr>
+              <w:fldChar w:fldCharType="begin"/>
+            </w:r>
+            <w:r>
+              <w:rPr>
+                <w:noProof/>
+                <w:webHidden/>
+              </w:rPr>
+              <w:instrText xml:space="preserve"> PAGEREF _Toc21768515 \h </w:instrText>
+            </w:r>
+            <w:r>
+              <w:rPr>
+                <w:noProof/>
+                <w:webHidden/>
+              </w:rPr>
+            </w:r>
+            <w:r>
+              <w:rPr>
+                <w:noProof/>
+                <w:webHidden/>
+              </w:rPr>
+              <w:fldChar w:fldCharType="separate"/>
+            </w:r>
+            <w:r>
+              <w:rPr>
+                <w:noProof/>
+                <w:webHidden/>
+              </w:rPr>
+              <w:t>4</w:t>
+            </w:r>
+            <w:r>
+              <w:rPr>
+                <w:noProof/>
+                <w:webHidden/>
+              </w:rPr>
+              <w:fldChar w:fldCharType="end"/>
+            </w:r>
+          </w:hyperlink>
+        </w:p>
+        <w:p>
+          <w:pPr>
+            <w:pStyle w:val="TOC3"/>
+            <w:tabs>
+              <w:tab w:val="right" w:leader="dot" w:pos="9350"/>
+            </w:tabs>
+            <w:rPr>
+              <w:rFonts w:eastAsiaTheme="minorEastAsia"/>
+              <w:noProof/>
+              <w:lang w:eastAsia="en-CA"/>
+            </w:rPr>
+          </w:pPr>
+          <w:hyperlink w:anchor="_Toc21768516" w:history="1">
+            <w:r>
+              <w:rPr>
+                <w:rStyle w:val="Hyperlink"/>
+                <w:noProof/>
+                <w:lang w:val="en-US"/>
+              </w:rPr>
+              <w:t>About Screen</w:t>
+            </w:r>
+            <w:r>
+              <w:rPr>
+                <w:noProof/>
+                <w:webHidden/>
+              </w:rPr>
+              <w:tab/>
+            </w:r>
+            <w:r>
+              <w:rPr>
+                <w:noProof/>
+                <w:webHidden/>
+              </w:rPr>
+              <w:fldChar w:fldCharType="begin"/>
+            </w:r>
+            <w:r>
+              <w:rPr>
+                <w:noProof/>
+                <w:webHidden/>
+              </w:rPr>
+              <w:instrText xml:space="preserve"> PAGEREF _Toc21768516 \h </w:instrText>
+            </w:r>
+            <w:r>
+              <w:rPr>
+                <w:noProof/>
+                <w:webHidden/>
+              </w:rPr>
+            </w:r>
+            <w:r>
+              <w:rPr>
+                <w:noProof/>
+                <w:webHidden/>
+              </w:rPr>
+              <w:fldChar w:fldCharType="separate"/>
+            </w:r>
+            <w:r>
+              <w:rPr>
+                <w:noProof/>
+                <w:webHidden/>
+              </w:rPr>
+              <w:t>5</w:t>
+            </w:r>
+            <w:r>
+              <w:rPr>
+                <w:noProof/>
+                <w:webHidden/>
+              </w:rPr>
+              <w:fldChar w:fldCharType="end"/>
+            </w:r>
+          </w:hyperlink>
+        </w:p>
+        <w:p>
+          <w:pPr>
+            <w:pStyle w:val="TOC3"/>
+            <w:tabs>
+              <w:tab w:val="right" w:leader="dot" w:pos="9350"/>
+            </w:tabs>
+            <w:rPr>
+              <w:rFonts w:eastAsiaTheme="minorEastAsia"/>
+              <w:noProof/>
+              <w:lang w:eastAsia="en-CA"/>
+            </w:rPr>
+          </w:pPr>
+          <w:hyperlink w:anchor="_Toc21768517" w:history="1">
+            <w:r>
+              <w:rPr>
+                <w:rStyle w:val="Hyperlink"/>
+                <w:noProof/>
+              </w:rPr>
+              <w:t>Manage routes screen</w:t>
+            </w:r>
+            <w:r>
+              <w:rPr>
+                <w:noProof/>
+                <w:webHidden/>
+              </w:rPr>
+              <w:tab/>
+            </w:r>
+            <w:r>
+              <w:rPr>
+                <w:noProof/>
+                <w:webHidden/>
+              </w:rPr>
+              <w:fldChar w:fldCharType="begin"/>
+            </w:r>
+            <w:r>
+              <w:rPr>
+                <w:noProof/>
+                <w:webHidden/>
+              </w:rPr>
+              <w:instrText xml:space="preserve"> PAGEREF _Toc21768517 \h </w:instrText>
+            </w:r>
+            <w:r>
+              <w:rPr>
+                <w:noProof/>
+                <w:webHidden/>
+              </w:rPr>
+            </w:r>
+            <w:r>
+              <w:rPr>
+                <w:noProof/>
+                <w:webHidden/>
+              </w:rPr>
+              <w:fldChar w:fldCharType="separate"/>
+            </w:r>
+            <w:r>
+              <w:rPr>
+                <w:noProof/>
+                <w:webHidden/>
+              </w:rPr>
+              <w:t>6</w:t>
+            </w:r>
+            <w:r>
+              <w:rPr>
+                <w:noProof/>
+                <w:webHidden/>
+              </w:rPr>
+              <w:fldChar w:fldCharType="end"/>
+            </w:r>
+          </w:hyperlink>
+        </w:p>
+        <w:p>
+          <w:pPr>
+            <w:pStyle w:val="TOC3"/>
+            <w:tabs>
+              <w:tab w:val="right" w:leader="dot" w:pos="9350"/>
+            </w:tabs>
+            <w:rPr>
+              <w:rFonts w:eastAsiaTheme="minorEastAsia"/>
+              <w:noProof/>
+              <w:lang w:eastAsia="en-CA"/>
+            </w:rPr>
+          </w:pPr>
+          <w:hyperlink w:anchor="_Toc21768518" w:history="1">
+            <w:r>
+              <w:rPr>
+                <w:rStyle w:val="Hyperlink"/>
+                <w:noProof/>
+              </w:rPr>
+              <w:t>Route details</w:t>
+            </w:r>
+            <w:r>
+              <w:rPr>
+                <w:noProof/>
+                <w:webHidden/>
+              </w:rPr>
+              <w:tab/>
+            </w:r>
+            <w:r>
+              <w:rPr>
+                <w:noProof/>
+                <w:webHidden/>
+              </w:rPr>
+              <w:fldChar w:fldCharType="begin"/>
+            </w:r>
+            <w:r>
+              <w:rPr>
+                <w:noProof/>
+                <w:webHidden/>
+              </w:rPr>
+              <w:instrText xml:space="preserve"> PAGEREF _Toc21768518 \h </w:instrText>
+            </w:r>
+            <w:r>
+              <w:rPr>
+                <w:noProof/>
+                <w:webHidden/>
+              </w:rPr>
+            </w:r>
+            <w:r>
+              <w:rPr>
+                <w:noProof/>
+                <w:webHidden/>
+              </w:rPr>
+              <w:fldChar w:fldCharType="separate"/>
+            </w:r>
+            <w:r>
+              <w:rPr>
+                <w:noProof/>
+                <w:webHidden/>
+              </w:rPr>
+              <w:t>7</w:t>
+            </w:r>
+            <w:r>
+              <w:rPr>
+                <w:noProof/>
+                <w:webHidden/>
+              </w:rPr>
+              <w:fldChar w:fldCharType="end"/>
+            </w:r>
+          </w:hyperlink>
+        </w:p>
+        <w:p>
+          <w:pPr>
+            <w:pStyle w:val="TOC3"/>
+            <w:tabs>
+              <w:tab w:val="right" w:leader="dot" w:pos="9350"/>
+            </w:tabs>
+            <w:rPr>
+              <w:rFonts w:eastAsiaTheme="minorEastAsia"/>
+              <w:noProof/>
+              <w:lang w:eastAsia="en-CA"/>
+            </w:rPr>
+          </w:pPr>
+          <w:hyperlink w:anchor="_Toc21768519" w:history="1">
+            <w:r>
+              <w:rPr>
+                <w:rStyle w:val="Hyperlink"/>
+                <w:noProof/>
+              </w:rPr>
+              <w:t>Share route screen</w:t>
+            </w:r>
+            <w:r>
+              <w:rPr>
+                <w:noProof/>
+                <w:webHidden/>
+              </w:rPr>
+              <w:tab/>
+            </w:r>
+            <w:r>
+              <w:rPr>
+                <w:noProof/>
+                <w:webHidden/>
+              </w:rPr>
+              <w:fldChar w:fldCharType="begin"/>
+            </w:r>
+            <w:r>
+              <w:rPr>
+                <w:noProof/>
+                <w:webHidden/>
+              </w:rPr>
+              <w:instrText xml:space="preserve"> PAGEREF _Toc21768519 \h </w:instrText>
+            </w:r>
+            <w:r>
+              <w:rPr>
+                <w:noProof/>
+                <w:webHidden/>
+              </w:rPr>
+            </w:r>
+            <w:r>
+              <w:rPr>
+                <w:noProof/>
+                <w:webHidden/>
+              </w:rPr>
+              <w:fldChar w:fldCharType="separate"/>
+            </w:r>
+            <w:r>
+              <w:rPr>
+                <w:noProof/>
+                <w:webHidden/>
+              </w:rPr>
+              <w:t>8</w:t>
+            </w:r>
+            <w:r>
+              <w:rPr>
+                <w:noProof/>
+                <w:webHidden/>
+              </w:rPr>
+              <w:fldChar w:fldCharType="end"/>
+            </w:r>
+          </w:hyperlink>
+        </w:p>
+        <w:p>
+          <w:pPr>
+            <w:pStyle w:val="TOC3"/>
+            <w:tabs>
+              <w:tab w:val="right" w:leader="dot" w:pos="9350"/>
+            </w:tabs>
+            <w:rPr>
+              <w:rFonts w:eastAsiaTheme="minorEastAsia"/>
+              <w:noProof/>
+              <w:lang w:eastAsia="en-CA"/>
+            </w:rPr>
+          </w:pPr>
+          <w:hyperlink w:anchor="_Toc21768520" w:history="1">
+            <w:r>
+              <w:rPr>
+                <w:rStyle w:val="Hyperlink"/>
+                <w:noProof/>
+              </w:rPr>
+              <w:t>Map Screen</w:t>
+            </w:r>
+            <w:r>
+              <w:rPr>
+                <w:noProof/>
+                <w:webHidden/>
+              </w:rPr>
+              <w:tab/>
+            </w:r>
+            <w:r>
+              <w:rPr>
+                <w:noProof/>
+                <w:webHidden/>
+              </w:rPr>
+              <w:fldChar w:fldCharType="begin"/>
+            </w:r>
+            <w:r>
+              <w:rPr>
+                <w:noProof/>
+                <w:webHidden/>
+              </w:rPr>
+              <w:instrText xml:space="preserve"> PAGEREF _Toc21768520 \h </w:instrText>
+            </w:r>
+            <w:r>
+              <w:rPr>
+                <w:noProof/>
+                <w:webHidden/>
+              </w:rPr>
+            </w:r>
+            <w:r>
+              <w:rPr>
+                <w:noProof/>
+                <w:webHidden/>
+              </w:rPr>
+              <w:fldChar w:fldCharType="separate"/>
+            </w:r>
+            <w:r>
+              <w:rPr>
+                <w:noProof/>
+                <w:webHidden/>
+              </w:rPr>
+              <w:t>9</w:t>
+            </w:r>
+            <w:r>
+              <w:rPr>
+                <w:noProof/>
+                <w:webHidden/>
+              </w:rPr>
+              <w:fldChar w:fldCharType="end"/>
+            </w:r>
+          </w:hyperlink>
+        </w:p>
+        <w:p>
+          <w:pPr>
+            <w:pStyle w:val="TOC3"/>
+            <w:tabs>
+              <w:tab w:val="right" w:leader="dot" w:pos="9350"/>
+            </w:tabs>
+            <w:rPr>
+              <w:rFonts w:eastAsiaTheme="minorEastAsia"/>
+              <w:noProof/>
+              <w:lang w:eastAsia="en-CA"/>
+            </w:rPr>
+          </w:pPr>
+          <w:hyperlink w:anchor="_Toc21768521" w:history="1">
+            <w:r>
+              <w:rPr>
+                <w:rStyle w:val="Hyperlink"/>
+                <w:noProof/>
+              </w:rPr>
+              <w:t>Full map screen</w:t>
+            </w:r>
+            <w:r>
+              <w:rPr>
+                <w:noProof/>
+                <w:webHidden/>
+              </w:rPr>
+              <w:tab/>
+            </w:r>
+            <w:r>
+              <w:rPr>
+                <w:noProof/>
+                <w:webHidden/>
+              </w:rPr>
+              <w:fldChar w:fldCharType="begin"/>
+            </w:r>
+            <w:r>
+              <w:rPr>
+                <w:noProof/>
+                <w:webHidden/>
+              </w:rPr>
+              <w:instrText xml:space="preserve"> PAGEREF _Toc21768521 \h </w:instrText>
+            </w:r>
+            <w:r>
+              <w:rPr>
+                <w:noProof/>
+                <w:webHidden/>
+              </w:rPr>
+            </w:r>
+            <w:r>
+              <w:rPr>
+                <w:noProof/>
+                <w:webHidden/>
+              </w:rPr>
+              <w:fldChar w:fldCharType="separate"/>
+            </w:r>
+            <w:r>
+              <w:rPr>
+                <w:noProof/>
+                <w:webHidden/>
+              </w:rPr>
+              <w:t>10</w:t>
             </w:r>
             <w:r>
               <w:rPr>
@@ -1115,11 +1607,8 @@
           <w:lang w:val="en-US"/>
         </w:rPr>
       </w:pPr>
-      <w:bookmarkStart w:id="0" w:name="_Toc21691329"/>
-      <w:r>
-        <w:rPr>
-          <w:lang w:val="en-US"/>
-        </w:rPr>
+      <w:bookmarkStart w:id="0" w:name="_Toc21768508"/>
+      <w:r>
         <w:lastRenderedPageBreak/>
         <w:t>Description</w:t>
       </w:r>
@@ -1135,13 +1624,7 @@
         <w:rPr>
           <w:lang w:val="en-US"/>
         </w:rPr>
-        <w:t>My Movement is an app to record walks and hikes. Its goal is to provide users with a method of reviewing their activity, sharing their activity through social media</w:t>
-      </w:r>
-      <w:r>
-        <w:rPr>
-          <w:lang w:val="en-US"/>
-        </w:rPr>
-        <w:t xml:space="preserve"> and to encourage physical activity and exploration. </w:t>
+        <w:t xml:space="preserve">My Movement is an app to record walks and hikes. Its goal is to provide users with a method of reviewing their activity, sharing their activity through social media and to encourage physical activity and exploration. </w:t>
       </w:r>
       <w:r>
         <w:rPr>
@@ -1149,6 +1632,12 @@
         </w:rPr>
         <w:t xml:space="preserve">The user will be able to start recording their position at the start of a new route and stop at the end, after completing </w:t>
       </w:r>
+      <w:r>
+        <w:rPr>
+          <w:lang w:val="en-US"/>
+        </w:rPr>
+        <w:t>route the user will be able save the route, rate it and add tags. Saved routes can be shared through social media and email. Saved routes may be search by tags, name or rating and viewed to allow user to revisit routes.</w:t>
+      </w:r>
     </w:p>
     <w:p>
       <w:pPr>
@@ -1157,7 +1646,7 @@
           <w:lang w:val="en-US"/>
         </w:rPr>
       </w:pPr>
-      <w:bookmarkStart w:id="1" w:name="_Toc21691330"/>
+      <w:bookmarkStart w:id="1" w:name="_Toc21768509"/>
       <w:r>
         <w:rPr>
           <w:lang w:val="en-US"/>
@@ -1182,14 +1671,44 @@
         <w:rPr>
           <w:lang w:val="en-US"/>
         </w:rPr>
-        <w:t>Our objectives</w:t>
+        <w:t>Our objective</w:t>
+      </w:r>
+      <w:r>
+        <w:rPr>
+          <w:lang w:val="en-US"/>
+        </w:rPr>
+        <w:t xml:space="preserve"> is to </w:t>
+      </w:r>
+      <w:r>
+        <w:rPr>
+          <w:lang w:val="en-US"/>
+        </w:rPr>
+        <w:t>encourag</w:t>
+      </w:r>
+      <w:r>
+        <w:rPr>
+          <w:lang w:val="en-US"/>
+        </w:rPr>
+        <w:t>e</w:t>
+      </w:r>
+      <w:r>
+        <w:rPr>
+          <w:lang w:val="en-US"/>
+        </w:rPr>
+        <w:t xml:space="preserve"> users to be active and explore their surroundings</w:t>
+      </w:r>
+      <w:r>
+        <w:rPr>
+          <w:lang w:val="en-US"/>
+        </w:rPr>
+        <w:t xml:space="preserve">, we will be providing our customers detailed information on previous activity, as well as allowing them to share and see activities of their friends. The goal of the application is to get users thinking about how they travel as part of an effort to encourage fitness and sustainable living. </w:t>
       </w:r>
     </w:p>
     <w:p>
       <w:pPr>
         <w:pStyle w:val="Heading2"/>
       </w:pPr>
-      <w:bookmarkStart w:id="2" w:name="_Toc21691331"/>
+      <w:bookmarkStart w:id="2" w:name="_Toc21768510"/>
       <w:r>
         <w:rPr>
           <w:lang w:val="en-US"/>
@@ -1208,21 +1727,19 @@
         <w:rPr>
           <w:lang w:val="en-US"/>
         </w:rPr>
-        <w:t xml:space="preserve">The scope of the project is to create an app to share routes traveled by foot, our focus is on encouraging users to be active and explore their </w:t>
-      </w:r>
-      <w:bookmarkStart w:id="3" w:name="_GoBack"/>
-      <w:r>
-        <w:rPr>
-          <w:lang w:val="en-US"/>
-        </w:rPr>
-        <w:t>surroundings</w:t>
-      </w:r>
-      <w:bookmarkEnd w:id="3"/>
-      <w:r>
-        <w:rPr>
-          <w:lang w:val="en-US"/>
-        </w:rPr>
-        <w:t>. We will not be focused on navigation or waypoint finding. As such our scope is defined as the following:</w:t>
+        <w:t>The scope of the project is to create an app to share routes traveled by foot. We will not be focused on navigation or waypoint finding.</w:t>
+      </w:r>
+      <w:r>
+        <w:rPr>
+          <w:lang w:val="en-US"/>
+        </w:rPr>
+        <w:t xml:space="preserve"> Travel by other methods such as cycling, or boating may be considered in future versions of the application but are not part of this release. </w:t>
+      </w:r>
+      <w:r>
+        <w:rPr>
+          <w:lang w:val="en-US"/>
+        </w:rPr>
+        <w:t xml:space="preserve"> As such our scope is defined as the following:</w:t>
       </w:r>
     </w:p>
     <w:p>
@@ -1536,7 +2053,13 @@
         <w:rPr>
           <w:lang w:val="en-US"/>
         </w:rPr>
-        <w:t>Tracking speed data or other performance metrics</w:t>
+        <w:t>Saving</w:t>
+      </w:r>
+      <w:r>
+        <w:rPr>
+          <w:lang w:val="en-US"/>
+        </w:rPr>
+        <w:t xml:space="preserve"> speed data or other performance metrics</w:t>
       </w:r>
     </w:p>
     <w:p>
@@ -1546,13 +2069,30 @@
           <w:lang w:val="en-US"/>
         </w:rPr>
       </w:pPr>
-      <w:bookmarkStart w:id="4" w:name="_Toc21691332"/>
-      <w:r>
-        <w:rPr>
-          <w:lang w:val="en-US"/>
-        </w:rPr>
+      <w:bookmarkStart w:id="3" w:name="_Toc21768511"/>
+      <w:r>
+        <w:rPr>
+          <w:lang w:val="en-US"/>
+        </w:rPr>
+        <w:lastRenderedPageBreak/>
         <w:t>Design</w:t>
       </w:r>
+      <w:bookmarkEnd w:id="3"/>
+    </w:p>
+    <w:p>
+      <w:pPr>
+        <w:pStyle w:val="Heading2"/>
+        <w:rPr>
+          <w:lang w:val="en-US"/>
+        </w:rPr>
+      </w:pPr>
+      <w:bookmarkStart w:id="4" w:name="_Toc21768512"/>
+      <w:r>
+        <w:rPr>
+          <w:lang w:val="en-US"/>
+        </w:rPr>
+        <w:t>Overview</w:t>
+      </w:r>
       <w:bookmarkEnd w:id="4"/>
     </w:p>
     <w:p>
@@ -1562,12 +2102,12 @@
           <w:lang w:val="en-US"/>
         </w:rPr>
       </w:pPr>
-      <w:bookmarkStart w:id="5" w:name="_Toc21691333"/>
-      <w:r>
-        <w:rPr>
-          <w:lang w:val="en-US"/>
-        </w:rPr>
-        <w:t>Overview</w:t>
+      <w:bookmarkStart w:id="5" w:name="_Toc21768513"/>
+      <w:r>
+        <w:rPr>
+          <w:lang w:val="en-US"/>
+        </w:rPr>
+        <w:t>Story Board</w:t>
       </w:r>
       <w:bookmarkEnd w:id="5"/>
     </w:p>
@@ -1578,38 +2118,619 @@
           <w:lang w:val="en-US"/>
         </w:rPr>
       </w:pPr>
-      <w:bookmarkStart w:id="6" w:name="_Toc21691334"/>
-      <w:r>
-        <w:rPr>
-          <w:lang w:val="en-US"/>
-        </w:rPr>
-        <w:t>Story Board</w:t>
+      <w:bookmarkStart w:id="6" w:name="_Toc21768514"/>
+      <w:r>
+        <w:rPr>
+          <w:lang w:val="en-US"/>
+        </w:rPr>
+        <w:t>Wireframes</w:t>
       </w:r>
       <w:bookmarkEnd w:id="6"/>
     </w:p>
     <w:p>
       <w:pPr>
-        <w:pStyle w:val="Heading2"/>
-        <w:rPr>
-          <w:lang w:val="en-US"/>
-        </w:rPr>
-      </w:pPr>
-      <w:bookmarkStart w:id="7" w:name="_Toc21691335"/>
-      <w:r>
-        <w:rPr>
-          <w:lang w:val="en-US"/>
-        </w:rPr>
-        <w:t>Wireframes</w:t>
+        <w:pStyle w:val="Heading3"/>
+        <w:rPr>
+          <w:lang w:val="en-US"/>
+        </w:rPr>
+      </w:pPr>
+      <w:r>
+        <w:rPr>
+          <w:lang w:val="en-US"/>
+        </w:rPr>
+        <w:br w:type="page"/>
+      </w:r>
+      <w:bookmarkStart w:id="7" w:name="_Toc21768515"/>
+      <w:r>
+        <w:rPr>
+          <w:lang w:val="en-US"/>
+        </w:rPr>
+        <w:lastRenderedPageBreak/>
+        <w:t>Title Screen</w:t>
       </w:r>
       <w:bookmarkEnd w:id="7"/>
     </w:p>
     <w:p>
       <w:pPr>
-        <w:pStyle w:val="Heading2"/>
-        <w:rPr>
-          <w:lang w:val="en-US"/>
-        </w:rPr>
-      </w:pPr>
+        <w:rPr>
+          <w:lang w:val="en-US"/>
+        </w:rPr>
+      </w:pPr>
+      <w:r>
+        <w:rPr>
+          <w:lang w:val="en-US"/>
+        </w:rPr>
+        <w:t>Landing screen for the application, allows user to navigate to other app functionalities</w:t>
+      </w:r>
+      <w:r>
+        <w:rPr>
+          <w:lang w:val="en-US"/>
+        </w:rPr>
+        <w:t>.</w:t>
+      </w:r>
+    </w:p>
+    <w:p>
+      <w:pPr>
+        <w:rPr>
+          <w:lang w:val="en-US"/>
+        </w:rPr>
+      </w:pPr>
+      <w:r>
+        <w:rPr>
+          <w:noProof/>
+          <w:lang w:val="en-US"/>
+        </w:rPr>
+        <w:drawing>
+          <wp:inline distT="0" distB="0" distL="0" distR="0" wp14:anchorId="79CAD4B5" wp14:editId="3AB5C1DB">
+            <wp:extent cx="3524250" cy="6867525"/>
+            <wp:effectExtent l="0" t="0" r="0" b="9525"/>
+            <wp:docPr id="1" name="Picture 1"/>
+            <wp:cNvGraphicFramePr>
+              <a:graphicFrameLocks xmlns:a="http://schemas.openxmlformats.org/drawingml/2006/main" noChangeAspect="1"/>
+            </wp:cNvGraphicFramePr>
+            <a:graphic xmlns:a="http://schemas.openxmlformats.org/drawingml/2006/main">
+              <a:graphicData uri="http://schemas.openxmlformats.org/drawingml/2006/picture">
+                <pic:pic xmlns:pic="http://schemas.openxmlformats.org/drawingml/2006/picture">
+                  <pic:nvPicPr>
+                    <pic:cNvPr id="0" name="Picture 1"/>
+                    <pic:cNvPicPr>
+                      <a:picLocks noChangeAspect="1" noChangeArrowheads="1"/>
+                    </pic:cNvPicPr>
+                  </pic:nvPicPr>
+                  <pic:blipFill>
+                    <a:blip r:embed="rId6">
+                      <a:extLst>
+                        <a:ext uri="{28A0092B-C50C-407E-A947-70E740481C1C}">
+                          <a14:useLocalDpi xmlns:a14="http://schemas.microsoft.com/office/drawing/2010/main" val="0"/>
+                        </a:ext>
+                      </a:extLst>
+                    </a:blip>
+                    <a:srcRect/>
+                    <a:stretch>
+                      <a:fillRect/>
+                    </a:stretch>
+                  </pic:blipFill>
+                  <pic:spPr bwMode="auto">
+                    <a:xfrm>
+                      <a:off x="0" y="0"/>
+                      <a:ext cx="3524250" cy="6867525"/>
+                    </a:xfrm>
+                    <a:prstGeom prst="rect">
+                      <a:avLst/>
+                    </a:prstGeom>
+                    <a:noFill/>
+                    <a:ln>
+                      <a:noFill/>
+                    </a:ln>
+                  </pic:spPr>
+                </pic:pic>
+              </a:graphicData>
+            </a:graphic>
+          </wp:inline>
+        </w:drawing>
+      </w:r>
+    </w:p>
+    <w:p>
+      <w:pPr>
+        <w:rPr>
+          <w:rFonts w:asciiTheme="majorHAnsi" w:eastAsiaTheme="majorEastAsia" w:hAnsiTheme="majorHAnsi" w:cstheme="majorBidi"/>
+          <w:color w:val="3E762A" w:themeColor="accent1" w:themeShade="BF"/>
+          <w:sz w:val="26"/>
+          <w:szCs w:val="26"/>
+          <w:lang w:val="en-US"/>
+        </w:rPr>
+      </w:pPr>
+      <w:r>
+        <w:rPr>
+          <w:lang w:val="en-US"/>
+        </w:rPr>
+        <w:br w:type="page"/>
+      </w:r>
+    </w:p>
+    <w:p>
+      <w:pPr>
+        <w:pStyle w:val="Heading3"/>
+        <w:rPr>
+          <w:lang w:val="en-US"/>
+        </w:rPr>
+      </w:pPr>
+      <w:bookmarkStart w:id="8" w:name="_Toc21768516"/>
+      <w:r>
+        <w:rPr>
+          <w:lang w:val="en-US"/>
+        </w:rPr>
+        <w:lastRenderedPageBreak/>
+        <w:t>About Screen</w:t>
+      </w:r>
+      <w:bookmarkEnd w:id="8"/>
+    </w:p>
+    <w:p>
+      <w:pPr>
+        <w:rPr>
+          <w:lang w:val="en-US"/>
+        </w:rPr>
+      </w:pPr>
+      <w:r>
+        <w:rPr>
+          <w:lang w:val="en-US"/>
+        </w:rPr>
+        <w:t>Gives user a description of us as a company, no farther navigation from this screen.</w:t>
+      </w:r>
+    </w:p>
+    <w:p>
+      <w:pPr>
+        <w:rPr>
+          <w:lang w:val="en-US"/>
+        </w:rPr>
+      </w:pPr>
+      <w:r>
+        <w:rPr>
+          <w:noProof/>
+          <w:lang w:val="en-US"/>
+        </w:rPr>
+        <w:drawing>
+          <wp:inline distT="0" distB="0" distL="0" distR="0" wp14:anchorId="05382CB5" wp14:editId="30736712">
+            <wp:extent cx="3524250" cy="6867525"/>
+            <wp:effectExtent l="0" t="0" r="0" b="9525"/>
+            <wp:docPr id="2" name="Picture 2"/>
+            <wp:cNvGraphicFramePr>
+              <a:graphicFrameLocks xmlns:a="http://schemas.openxmlformats.org/drawingml/2006/main" noChangeAspect="1"/>
+            </wp:cNvGraphicFramePr>
+            <a:graphic xmlns:a="http://schemas.openxmlformats.org/drawingml/2006/main">
+              <a:graphicData uri="http://schemas.openxmlformats.org/drawingml/2006/picture">
+                <pic:pic xmlns:pic="http://schemas.openxmlformats.org/drawingml/2006/picture">
+                  <pic:nvPicPr>
+                    <pic:cNvPr id="0" name="Picture 2"/>
+                    <pic:cNvPicPr>
+                      <a:picLocks noChangeAspect="1" noChangeArrowheads="1"/>
+                    </pic:cNvPicPr>
+                  </pic:nvPicPr>
+                  <pic:blipFill>
+                    <a:blip r:embed="rId7">
+                      <a:extLst>
+                        <a:ext uri="{28A0092B-C50C-407E-A947-70E740481C1C}">
+                          <a14:useLocalDpi xmlns:a14="http://schemas.microsoft.com/office/drawing/2010/main" val="0"/>
+                        </a:ext>
+                      </a:extLst>
+                    </a:blip>
+                    <a:srcRect/>
+                    <a:stretch>
+                      <a:fillRect/>
+                    </a:stretch>
+                  </pic:blipFill>
+                  <pic:spPr bwMode="auto">
+                    <a:xfrm>
+                      <a:off x="0" y="0"/>
+                      <a:ext cx="3524250" cy="6867525"/>
+                    </a:xfrm>
+                    <a:prstGeom prst="rect">
+                      <a:avLst/>
+                    </a:prstGeom>
+                    <a:noFill/>
+                    <a:ln>
+                      <a:noFill/>
+                    </a:ln>
+                  </pic:spPr>
+                </pic:pic>
+              </a:graphicData>
+            </a:graphic>
+          </wp:inline>
+        </w:drawing>
+      </w:r>
+    </w:p>
+    <w:p>
+      <w:pPr>
+        <w:rPr>
+          <w:lang w:val="en-US"/>
+        </w:rPr>
+      </w:pPr>
+      <w:r>
+        <w:rPr>
+          <w:lang w:val="en-US"/>
+        </w:rPr>
+        <w:br w:type="page"/>
+      </w:r>
+    </w:p>
+    <w:p>
+      <w:pPr>
+        <w:pStyle w:val="Heading3"/>
+      </w:pPr>
+      <w:bookmarkStart w:id="9" w:name="_Toc21768517"/>
+      <w:r>
+        <w:lastRenderedPageBreak/>
+        <w:t>Manage routes screen</w:t>
+      </w:r>
+      <w:bookmarkEnd w:id="9"/>
+    </w:p>
+    <w:p>
+      <w:r>
+        <w:t xml:space="preserve">Allows the users to </w:t>
+      </w:r>
+      <w:r>
+        <w:t>view previously saved routes and search for routes. Selecting route navigates to route details screen.</w:t>
+      </w:r>
+    </w:p>
+    <w:p>
+      <w:r>
+        <w:rPr>
+          <w:noProof/>
+        </w:rPr>
+        <w:drawing>
+          <wp:inline distT="0" distB="0" distL="0" distR="0" wp14:anchorId="2C46A3E8" wp14:editId="0DC4CAFD">
+            <wp:extent cx="4105275" cy="6867525"/>
+            <wp:effectExtent l="0" t="0" r="9525" b="9525"/>
+            <wp:docPr id="3" name="Picture 3"/>
+            <wp:cNvGraphicFramePr>
+              <a:graphicFrameLocks xmlns:a="http://schemas.openxmlformats.org/drawingml/2006/main" noChangeAspect="1"/>
+            </wp:cNvGraphicFramePr>
+            <a:graphic xmlns:a="http://schemas.openxmlformats.org/drawingml/2006/main">
+              <a:graphicData uri="http://schemas.openxmlformats.org/drawingml/2006/picture">
+                <pic:pic xmlns:pic="http://schemas.openxmlformats.org/drawingml/2006/picture">
+                  <pic:nvPicPr>
+                    <pic:cNvPr id="0" name="Picture 3"/>
+                    <pic:cNvPicPr>
+                      <a:picLocks noChangeAspect="1" noChangeArrowheads="1"/>
+                    </pic:cNvPicPr>
+                  </pic:nvPicPr>
+                  <pic:blipFill>
+                    <a:blip r:embed="rId8">
+                      <a:extLst>
+                        <a:ext uri="{28A0092B-C50C-407E-A947-70E740481C1C}">
+                          <a14:useLocalDpi xmlns:a14="http://schemas.microsoft.com/office/drawing/2010/main" val="0"/>
+                        </a:ext>
+                      </a:extLst>
+                    </a:blip>
+                    <a:srcRect/>
+                    <a:stretch>
+                      <a:fillRect/>
+                    </a:stretch>
+                  </pic:blipFill>
+                  <pic:spPr bwMode="auto">
+                    <a:xfrm>
+                      <a:off x="0" y="0"/>
+                      <a:ext cx="4105275" cy="6867525"/>
+                    </a:xfrm>
+                    <a:prstGeom prst="rect">
+                      <a:avLst/>
+                    </a:prstGeom>
+                    <a:noFill/>
+                    <a:ln>
+                      <a:noFill/>
+                    </a:ln>
+                  </pic:spPr>
+                </pic:pic>
+              </a:graphicData>
+            </a:graphic>
+          </wp:inline>
+        </w:drawing>
+      </w:r>
+    </w:p>
+    <w:p>
+      <w:r>
+        <w:br w:type="page"/>
+      </w:r>
+    </w:p>
+    <w:p>
+      <w:pPr>
+        <w:pStyle w:val="Heading3"/>
+      </w:pPr>
+      <w:bookmarkStart w:id="10" w:name="_Toc21768518"/>
+      <w:r>
+        <w:lastRenderedPageBreak/>
+        <w:t>Route details</w:t>
+      </w:r>
+      <w:bookmarkEnd w:id="10"/>
+    </w:p>
+    <w:p>
+      <w:r>
+        <w:t>Allows user to preform CRUD operations on selected route such as editing name, rating route, adding tags or deleting route.</w:t>
+      </w:r>
+    </w:p>
+    <w:p>
+      <w:r>
+        <w:rPr>
+          <w:noProof/>
+        </w:rPr>
+        <w:drawing>
+          <wp:inline distT="0" distB="0" distL="0" distR="0" wp14:anchorId="508D5131" wp14:editId="0A827D08">
+            <wp:extent cx="3524250" cy="6867525"/>
+            <wp:effectExtent l="0" t="0" r="0" b="9525"/>
+            <wp:docPr id="4" name="Picture 4"/>
+            <wp:cNvGraphicFramePr>
+              <a:graphicFrameLocks xmlns:a="http://schemas.openxmlformats.org/drawingml/2006/main" noChangeAspect="1"/>
+            </wp:cNvGraphicFramePr>
+            <a:graphic xmlns:a="http://schemas.openxmlformats.org/drawingml/2006/main">
+              <a:graphicData uri="http://schemas.openxmlformats.org/drawingml/2006/picture">
+                <pic:pic xmlns:pic="http://schemas.openxmlformats.org/drawingml/2006/picture">
+                  <pic:nvPicPr>
+                    <pic:cNvPr id="0" name="Picture 4"/>
+                    <pic:cNvPicPr>
+                      <a:picLocks noChangeAspect="1" noChangeArrowheads="1"/>
+                    </pic:cNvPicPr>
+                  </pic:nvPicPr>
+                  <pic:blipFill>
+                    <a:blip r:embed="rId9">
+                      <a:extLst>
+                        <a:ext uri="{28A0092B-C50C-407E-A947-70E740481C1C}">
+                          <a14:useLocalDpi xmlns:a14="http://schemas.microsoft.com/office/drawing/2010/main" val="0"/>
+                        </a:ext>
+                      </a:extLst>
+                    </a:blip>
+                    <a:srcRect/>
+                    <a:stretch>
+                      <a:fillRect/>
+                    </a:stretch>
+                  </pic:blipFill>
+                  <pic:spPr bwMode="auto">
+                    <a:xfrm>
+                      <a:off x="0" y="0"/>
+                      <a:ext cx="3524250" cy="6867525"/>
+                    </a:xfrm>
+                    <a:prstGeom prst="rect">
+                      <a:avLst/>
+                    </a:prstGeom>
+                    <a:noFill/>
+                    <a:ln>
+                      <a:noFill/>
+                    </a:ln>
+                  </pic:spPr>
+                </pic:pic>
+              </a:graphicData>
+            </a:graphic>
+          </wp:inline>
+        </w:drawing>
+      </w:r>
+    </w:p>
+    <w:p>
+      <w:r>
+        <w:br w:type="page"/>
+      </w:r>
+    </w:p>
+    <w:p>
+      <w:pPr>
+        <w:pStyle w:val="Heading3"/>
+      </w:pPr>
+      <w:bookmarkStart w:id="11" w:name="_Toc21768519"/>
+      <w:r>
+        <w:lastRenderedPageBreak/>
+        <w:t>Share route screen</w:t>
+      </w:r>
+      <w:bookmarkEnd w:id="11"/>
+    </w:p>
+    <w:p>
+      <w:r>
+        <w:t xml:space="preserve">Allows user to email route details </w:t>
+      </w:r>
+    </w:p>
+    <w:p>
+      <w:r>
+        <w:rPr>
+          <w:noProof/>
+        </w:rPr>
+        <w:drawing>
+          <wp:inline distT="0" distB="0" distL="0" distR="0" wp14:anchorId="720624CE" wp14:editId="74D27DCF">
+            <wp:extent cx="3524250" cy="6867525"/>
+            <wp:effectExtent l="0" t="0" r="0" b="9525"/>
+            <wp:docPr id="5" name="Picture 5"/>
+            <wp:cNvGraphicFramePr>
+              <a:graphicFrameLocks xmlns:a="http://schemas.openxmlformats.org/drawingml/2006/main" noChangeAspect="1"/>
+            </wp:cNvGraphicFramePr>
+            <a:graphic xmlns:a="http://schemas.openxmlformats.org/drawingml/2006/main">
+              <a:graphicData uri="http://schemas.openxmlformats.org/drawingml/2006/picture">
+                <pic:pic xmlns:pic="http://schemas.openxmlformats.org/drawingml/2006/picture">
+                  <pic:nvPicPr>
+                    <pic:cNvPr id="0" name="Picture 5"/>
+                    <pic:cNvPicPr>
+                      <a:picLocks noChangeAspect="1" noChangeArrowheads="1"/>
+                    </pic:cNvPicPr>
+                  </pic:nvPicPr>
+                  <pic:blipFill>
+                    <a:blip r:embed="rId10">
+                      <a:extLst>
+                        <a:ext uri="{28A0092B-C50C-407E-A947-70E740481C1C}">
+                          <a14:useLocalDpi xmlns:a14="http://schemas.microsoft.com/office/drawing/2010/main" val="0"/>
+                        </a:ext>
+                      </a:extLst>
+                    </a:blip>
+                    <a:srcRect/>
+                    <a:stretch>
+                      <a:fillRect/>
+                    </a:stretch>
+                  </pic:blipFill>
+                  <pic:spPr bwMode="auto">
+                    <a:xfrm>
+                      <a:off x="0" y="0"/>
+                      <a:ext cx="3524250" cy="6867525"/>
+                    </a:xfrm>
+                    <a:prstGeom prst="rect">
+                      <a:avLst/>
+                    </a:prstGeom>
+                    <a:noFill/>
+                    <a:ln>
+                      <a:noFill/>
+                    </a:ln>
+                  </pic:spPr>
+                </pic:pic>
+              </a:graphicData>
+            </a:graphic>
+          </wp:inline>
+        </w:drawing>
+      </w:r>
+    </w:p>
+    <w:p>
+      <w:r>
+        <w:br w:type="page"/>
+      </w:r>
+    </w:p>
+    <w:p>
+      <w:pPr>
+        <w:pStyle w:val="Heading3"/>
+      </w:pPr>
+      <w:bookmarkStart w:id="12" w:name="_Toc21768520"/>
+      <w:r>
+        <w:lastRenderedPageBreak/>
+        <w:t>Map Screen</w:t>
+      </w:r>
+      <w:bookmarkEnd w:id="12"/>
+    </w:p>
+    <w:p>
+      <w:r>
+        <w:t>Screen displayed while walking on route. Allows user to save route.</w:t>
+      </w:r>
+    </w:p>
+    <w:p>
+      <w:r>
+        <w:rPr>
+          <w:noProof/>
+        </w:rPr>
+        <w:drawing>
+          <wp:inline distT="0" distB="0" distL="0" distR="0" wp14:anchorId="69445078" wp14:editId="4D639992">
+            <wp:extent cx="3533775" cy="6867525"/>
+            <wp:effectExtent l="0" t="0" r="9525" b="9525"/>
+            <wp:docPr id="6" name="Picture 6"/>
+            <wp:cNvGraphicFramePr>
+              <a:graphicFrameLocks xmlns:a="http://schemas.openxmlformats.org/drawingml/2006/main" noChangeAspect="1"/>
+            </wp:cNvGraphicFramePr>
+            <a:graphic xmlns:a="http://schemas.openxmlformats.org/drawingml/2006/main">
+              <a:graphicData uri="http://schemas.openxmlformats.org/drawingml/2006/picture">
+                <pic:pic xmlns:pic="http://schemas.openxmlformats.org/drawingml/2006/picture">
+                  <pic:nvPicPr>
+                    <pic:cNvPr id="0" name="Picture 6"/>
+                    <pic:cNvPicPr>
+                      <a:picLocks noChangeAspect="1" noChangeArrowheads="1"/>
+                    </pic:cNvPicPr>
+                  </pic:nvPicPr>
+                  <pic:blipFill>
+                    <a:blip r:embed="rId11">
+                      <a:extLst>
+                        <a:ext uri="{28A0092B-C50C-407E-A947-70E740481C1C}">
+                          <a14:useLocalDpi xmlns:a14="http://schemas.microsoft.com/office/drawing/2010/main" val="0"/>
+                        </a:ext>
+                      </a:extLst>
+                    </a:blip>
+                    <a:srcRect/>
+                    <a:stretch>
+                      <a:fillRect/>
+                    </a:stretch>
+                  </pic:blipFill>
+                  <pic:spPr bwMode="auto">
+                    <a:xfrm>
+                      <a:off x="0" y="0"/>
+                      <a:ext cx="3533775" cy="6867525"/>
+                    </a:xfrm>
+                    <a:prstGeom prst="rect">
+                      <a:avLst/>
+                    </a:prstGeom>
+                    <a:noFill/>
+                    <a:ln>
+                      <a:noFill/>
+                    </a:ln>
+                  </pic:spPr>
+                </pic:pic>
+              </a:graphicData>
+            </a:graphic>
+          </wp:inline>
+        </w:drawing>
+      </w:r>
+    </w:p>
+    <w:p>
+      <w:r>
+        <w:br w:type="page"/>
+      </w:r>
+    </w:p>
+    <w:p>
+      <w:pPr>
+        <w:pStyle w:val="Heading3"/>
+      </w:pPr>
+      <w:bookmarkStart w:id="13" w:name="_Toc21768521"/>
+      <w:r>
+        <w:lastRenderedPageBreak/>
+        <w:t>Full map screen</w:t>
+      </w:r>
+      <w:bookmarkEnd w:id="13"/>
+      <w:r>
+        <w:t xml:space="preserve"> </w:t>
+      </w:r>
+    </w:p>
+    <w:p>
+      <w:r>
+        <w:t>Allows user to view map without GUI</w:t>
+      </w:r>
+    </w:p>
+    <w:p>
+      <w:r>
+        <w:rPr>
+          <w:noProof/>
+        </w:rPr>
+        <w:drawing>
+          <wp:inline distT="0" distB="0" distL="0" distR="0" wp14:anchorId="3C966985" wp14:editId="319AC9A9">
+            <wp:extent cx="3533775" cy="6886575"/>
+            <wp:effectExtent l="0" t="0" r="9525" b="9525"/>
+            <wp:docPr id="7" name="Picture 7"/>
+            <wp:cNvGraphicFramePr>
+              <a:graphicFrameLocks xmlns:a="http://schemas.openxmlformats.org/drawingml/2006/main" noChangeAspect="1"/>
+            </wp:cNvGraphicFramePr>
+            <a:graphic xmlns:a="http://schemas.openxmlformats.org/drawingml/2006/main">
+              <a:graphicData uri="http://schemas.openxmlformats.org/drawingml/2006/picture">
+                <pic:pic xmlns:pic="http://schemas.openxmlformats.org/drawingml/2006/picture">
+                  <pic:nvPicPr>
+                    <pic:cNvPr id="0" name="Picture 7"/>
+                    <pic:cNvPicPr>
+                      <a:picLocks noChangeAspect="1" noChangeArrowheads="1"/>
+                    </pic:cNvPicPr>
+                  </pic:nvPicPr>
+                  <pic:blipFill>
+                    <a:blip r:embed="rId12">
+                      <a:extLst>
+                        <a:ext uri="{28A0092B-C50C-407E-A947-70E740481C1C}">
+                          <a14:useLocalDpi xmlns:a14="http://schemas.microsoft.com/office/drawing/2010/main" val="0"/>
+                        </a:ext>
+                      </a:extLst>
+                    </a:blip>
+                    <a:srcRect/>
+                    <a:stretch>
+                      <a:fillRect/>
+                    </a:stretch>
+                  </pic:blipFill>
+                  <pic:spPr bwMode="auto">
+                    <a:xfrm>
+                      <a:off x="0" y="0"/>
+                      <a:ext cx="3533775" cy="6886575"/>
+                    </a:xfrm>
+                    <a:prstGeom prst="rect">
+                      <a:avLst/>
+                    </a:prstGeom>
+                    <a:noFill/>
+                    <a:ln>
+                      <a:noFill/>
+                    </a:ln>
+                  </pic:spPr>
+                </pic:pic>
+              </a:graphicData>
+            </a:graphic>
+          </wp:inline>
+        </w:drawing>
+      </w:r>
     </w:p>
     <w:sectPr>
       <w:pgSz w:w="12240" w:h="15840"/>
@@ -2383,18 +3504,20 @@
     <w:link w:val="Heading1Char"/>
     <w:uiPriority w:val="9"/>
     <w:qFormat/>
-    <w:rsid w:val="00243AB2"/>
+    <w:rsid w:val="00687CDA"/>
     <w:pPr>
       <w:keepNext/>
       <w:keepLines/>
       <w:spacing w:before="240" w:after="0"/>
+      <w:jc w:val="center"/>
       <w:outlineLvl w:val="0"/>
     </w:pPr>
     <w:rPr>
       <w:rFonts w:asciiTheme="majorHAnsi" w:eastAsiaTheme="majorEastAsia" w:hAnsiTheme="majorHAnsi" w:cstheme="majorBidi"/>
       <w:color w:val="3E762A" w:themeColor="accent1" w:themeShade="BF"/>
-      <w:sz w:val="32"/>
+      <w:sz w:val="40"/>
       <w:szCs w:val="32"/>
+      <w:u w:val="single"/>
     </w:rPr>
   </w:style>
   <w:style w:type="paragraph" w:styleId="Heading2">
@@ -2405,7 +3528,7 @@
     <w:uiPriority w:val="9"/>
     <w:unhideWhenUsed/>
     <w:qFormat/>
-    <w:rsid w:val="00243AB2"/>
+    <w:rsid w:val="00687CDA"/>
     <w:pPr>
       <w:keepNext/>
       <w:keepLines/>
@@ -2415,8 +3538,31 @@
     <w:rPr>
       <w:rFonts w:asciiTheme="majorHAnsi" w:eastAsiaTheme="majorEastAsia" w:hAnsiTheme="majorHAnsi" w:cstheme="majorBidi"/>
       <w:color w:val="3E762A" w:themeColor="accent1" w:themeShade="BF"/>
-      <w:sz w:val="26"/>
+      <w:sz w:val="32"/>
       <w:szCs w:val="26"/>
+      <w:u w:val="single"/>
+    </w:rPr>
+  </w:style>
+  <w:style w:type="paragraph" w:styleId="Heading3">
+    <w:name w:val="heading 3"/>
+    <w:basedOn w:val="Normal"/>
+    <w:next w:val="Normal"/>
+    <w:link w:val="Heading3Char"/>
+    <w:uiPriority w:val="9"/>
+    <w:unhideWhenUsed/>
+    <w:qFormat/>
+    <w:rsid w:val="00687CDA"/>
+    <w:pPr>
+      <w:keepNext/>
+      <w:keepLines/>
+      <w:spacing w:before="40" w:after="0"/>
+      <w:outlineLvl w:val="2"/>
+    </w:pPr>
+    <w:rPr>
+      <w:rFonts w:asciiTheme="majorHAnsi" w:eastAsiaTheme="majorEastAsia" w:hAnsiTheme="majorHAnsi" w:cstheme="majorBidi"/>
+      <w:color w:val="294E1C" w:themeColor="accent1" w:themeShade="7F"/>
+      <w:sz w:val="28"/>
+      <w:szCs w:val="24"/>
     </w:rPr>
   </w:style>
   <w:style w:type="character" w:default="1" w:styleId="DefaultParagraphFont">
@@ -2451,12 +3597,13 @@
     <w:basedOn w:val="DefaultParagraphFont"/>
     <w:link w:val="Heading1"/>
     <w:uiPriority w:val="9"/>
-    <w:rsid w:val="00243AB2"/>
+    <w:rsid w:val="00687CDA"/>
     <w:rPr>
       <w:rFonts w:asciiTheme="majorHAnsi" w:eastAsiaTheme="majorEastAsia" w:hAnsiTheme="majorHAnsi" w:cstheme="majorBidi"/>
       <w:color w:val="3E762A" w:themeColor="accent1" w:themeShade="BF"/>
-      <w:sz w:val="32"/>
+      <w:sz w:val="40"/>
       <w:szCs w:val="32"/>
+      <w:u w:val="single"/>
     </w:rPr>
   </w:style>
   <w:style w:type="paragraph" w:styleId="Title">
@@ -2538,12 +3685,13 @@
     <w:basedOn w:val="DefaultParagraphFont"/>
     <w:link w:val="Heading2"/>
     <w:uiPriority w:val="9"/>
-    <w:rsid w:val="00243AB2"/>
+    <w:rsid w:val="00687CDA"/>
     <w:rPr>
       <w:rFonts w:asciiTheme="majorHAnsi" w:eastAsiaTheme="majorEastAsia" w:hAnsiTheme="majorHAnsi" w:cstheme="majorBidi"/>
       <w:color w:val="3E762A" w:themeColor="accent1" w:themeShade="BF"/>
-      <w:sz w:val="26"/>
+      <w:sz w:val="32"/>
       <w:szCs w:val="26"/>
+      <w:u w:val="single"/>
     </w:rPr>
   </w:style>
   <w:style w:type="paragraph" w:styleId="TOC1">
@@ -2591,6 +3739,32 @@
     <w:pPr>
       <w:ind w:left="720"/>
       <w:contextualSpacing/>
+    </w:pPr>
+  </w:style>
+  <w:style w:type="character" w:customStyle="1" w:styleId="Heading3Char">
+    <w:name w:val="Heading 3 Char"/>
+    <w:basedOn w:val="DefaultParagraphFont"/>
+    <w:link w:val="Heading3"/>
+    <w:uiPriority w:val="9"/>
+    <w:rsid w:val="00687CDA"/>
+    <w:rPr>
+      <w:rFonts w:asciiTheme="majorHAnsi" w:eastAsiaTheme="majorEastAsia" w:hAnsiTheme="majorHAnsi" w:cstheme="majorBidi"/>
+      <w:color w:val="294E1C" w:themeColor="accent1" w:themeShade="7F"/>
+      <w:sz w:val="28"/>
+      <w:szCs w:val="24"/>
+    </w:rPr>
+  </w:style>
+  <w:style w:type="paragraph" w:styleId="TOC3">
+    <w:name w:val="toc 3"/>
+    <w:basedOn w:val="Normal"/>
+    <w:next w:val="Normal"/>
+    <w:autoRedefine/>
+    <w:uiPriority w:val="39"/>
+    <w:unhideWhenUsed/>
+    <w:rsid w:val="008E1EBE"/>
+    <w:pPr>
+      <w:spacing w:after="100"/>
+      <w:ind w:left="440"/>
     </w:pPr>
   </w:style>
 </w:styles>
@@ -2896,7 +4070,7 @@
 </file>
 
 <file path=customXml/itemProps1.xml><?xml version="1.0" encoding="utf-8"?>
-<ds:datastoreItem xmlns:ds="http://schemas.openxmlformats.org/officeDocument/2006/customXml" ds:itemID="{4EE68AEE-1EA1-4269-B18B-875E5A991CA2}">
+<ds:datastoreItem xmlns:ds="http://schemas.openxmlformats.org/officeDocument/2006/customXml" ds:itemID="{0497010E-107B-492B-BDED-26DA3D629943}">
   <ds:schemaRefs>
     <ds:schemaRef ds:uri="http://schemas.openxmlformats.org/officeDocument/2006/bibliography"/>
   </ds:schemaRefs>

</xml_diff>